<commit_message>
Before the final night
</commit_message>
<xml_diff>
--- a/Quick Look up.docx
+++ b/Quick Look up.docx
@@ -2859,6 +2859,483 @@
         <w:spacing w:after="100" w:line="240" w:lineRule="auto"/>
         <w:rPr>
           <w:rFonts w:ascii="Calibri" w:eastAsia="Calibri" w:hAnsi="Calibri" w:cs="Calibri"/>
+          <w:b/>
+        </w:rPr>
+      </w:pPr>
+      <w:r>
+        <w:rPr>
+          <w:rFonts w:ascii="Calibri" w:eastAsia="Calibri" w:hAnsi="Calibri" w:cs="Calibri"/>
+          <w:b/>
+        </w:rPr>
+        <w:t>Stuff</w:t>
+      </w:r>
+    </w:p>
+    <w:p>
+      <w:pPr>
+        <w:autoSpaceDE w:val="0"/>
+        <w:autoSpaceDN w:val="0"/>
+        <w:adjustRightInd w:val="0"/>
+        <w:spacing w:after="0" w:line="240" w:lineRule="auto"/>
+        <w:rPr>
+          <w:rFonts w:ascii="Times New Roman" w:hAnsi="Times New Roman" w:cs="Times New Roman"/>
+          <w:sz w:val="18"/>
+          <w:szCs w:val="18"/>
+        </w:rPr>
+      </w:pPr>
+      <w:proofErr w:type="gramStart"/>
+      <w:r>
+        <w:rPr>
+          <w:rFonts w:ascii="Times New Roman" w:hAnsi="Times New Roman" w:cs="Times New Roman"/>
+          <w:b/>
+          <w:bCs/>
+          <w:i/>
+          <w:iCs/>
+          <w:sz w:val="18"/>
+          <w:szCs w:val="18"/>
+        </w:rPr>
+        <w:t>Hunting Trap.</w:t>
+      </w:r>
+      <w:proofErr w:type="gramEnd"/>
+      <w:r>
+        <w:rPr>
+          <w:rFonts w:ascii="Times New Roman" w:hAnsi="Times New Roman" w:cs="Times New Roman"/>
+          <w:b/>
+          <w:bCs/>
+          <w:i/>
+          <w:iCs/>
+          <w:sz w:val="18"/>
+          <w:szCs w:val="18"/>
+        </w:rPr>
+        <w:t xml:space="preserve"> </w:t>
+      </w:r>
+      <w:r>
+        <w:rPr>
+          <w:rFonts w:ascii="Times New Roman" w:hAnsi="Times New Roman" w:cs="Times New Roman"/>
+          <w:sz w:val="18"/>
+          <w:szCs w:val="18"/>
+        </w:rPr>
+        <w:t>When you use your action to set it,</w:t>
+      </w:r>
+    </w:p>
+    <w:p>
+      <w:pPr>
+        <w:autoSpaceDE w:val="0"/>
+        <w:autoSpaceDN w:val="0"/>
+        <w:adjustRightInd w:val="0"/>
+        <w:spacing w:after="0" w:line="240" w:lineRule="auto"/>
+        <w:rPr>
+          <w:rFonts w:ascii="Times New Roman" w:hAnsi="Times New Roman" w:cs="Times New Roman"/>
+          <w:sz w:val="18"/>
+          <w:szCs w:val="18"/>
+        </w:rPr>
+      </w:pPr>
+      <w:proofErr w:type="gramStart"/>
+      <w:r>
+        <w:rPr>
+          <w:rFonts w:ascii="Times New Roman" w:hAnsi="Times New Roman" w:cs="Times New Roman"/>
+          <w:sz w:val="18"/>
+          <w:szCs w:val="18"/>
+        </w:rPr>
+        <w:t>this</w:t>
+      </w:r>
+      <w:proofErr w:type="gramEnd"/>
+      <w:r>
+        <w:rPr>
+          <w:rFonts w:ascii="Times New Roman" w:hAnsi="Times New Roman" w:cs="Times New Roman"/>
+          <w:sz w:val="18"/>
+          <w:szCs w:val="18"/>
+        </w:rPr>
+        <w:t xml:space="preserve"> trap forms a saw-toothed steel ring that snaps shut</w:t>
+      </w:r>
+    </w:p>
+    <w:p>
+      <w:pPr>
+        <w:autoSpaceDE w:val="0"/>
+        <w:autoSpaceDN w:val="0"/>
+        <w:adjustRightInd w:val="0"/>
+        <w:spacing w:after="0" w:line="240" w:lineRule="auto"/>
+        <w:rPr>
+          <w:rFonts w:ascii="Times New Roman" w:hAnsi="Times New Roman" w:cs="Times New Roman"/>
+          <w:sz w:val="18"/>
+          <w:szCs w:val="18"/>
+        </w:rPr>
+      </w:pPr>
+      <w:proofErr w:type="gramStart"/>
+      <w:r>
+        <w:rPr>
+          <w:rFonts w:ascii="Times New Roman" w:hAnsi="Times New Roman" w:cs="Times New Roman"/>
+          <w:sz w:val="18"/>
+          <w:szCs w:val="18"/>
+        </w:rPr>
+        <w:t>when</w:t>
+      </w:r>
+      <w:proofErr w:type="gramEnd"/>
+      <w:r>
+        <w:rPr>
+          <w:rFonts w:ascii="Times New Roman" w:hAnsi="Times New Roman" w:cs="Times New Roman"/>
+          <w:sz w:val="18"/>
+          <w:szCs w:val="18"/>
+        </w:rPr>
+        <w:t xml:space="preserve"> a creature steps on a pressure plate in the center.</w:t>
+      </w:r>
+    </w:p>
+    <w:p>
+      <w:pPr>
+        <w:autoSpaceDE w:val="0"/>
+        <w:autoSpaceDN w:val="0"/>
+        <w:adjustRightInd w:val="0"/>
+        <w:spacing w:after="0" w:line="240" w:lineRule="auto"/>
+        <w:rPr>
+          <w:rFonts w:ascii="Times New Roman" w:hAnsi="Times New Roman" w:cs="Times New Roman"/>
+          <w:sz w:val="18"/>
+          <w:szCs w:val="18"/>
+        </w:rPr>
+      </w:pPr>
+      <w:r>
+        <w:rPr>
+          <w:rFonts w:ascii="Times New Roman" w:hAnsi="Times New Roman" w:cs="Times New Roman"/>
+          <w:sz w:val="18"/>
+          <w:szCs w:val="18"/>
+        </w:rPr>
+        <w:t>The trap is affixed by a heavy chain to an immobile</w:t>
+      </w:r>
+    </w:p>
+    <w:p>
+      <w:pPr>
+        <w:autoSpaceDE w:val="0"/>
+        <w:autoSpaceDN w:val="0"/>
+        <w:adjustRightInd w:val="0"/>
+        <w:spacing w:after="0" w:line="240" w:lineRule="auto"/>
+        <w:rPr>
+          <w:rFonts w:ascii="Times New Roman" w:hAnsi="Times New Roman" w:cs="Times New Roman"/>
+          <w:sz w:val="18"/>
+          <w:szCs w:val="18"/>
+        </w:rPr>
+      </w:pPr>
+      <w:proofErr w:type="gramStart"/>
+      <w:r>
+        <w:rPr>
+          <w:rFonts w:ascii="Times New Roman" w:hAnsi="Times New Roman" w:cs="Times New Roman"/>
+          <w:sz w:val="18"/>
+          <w:szCs w:val="18"/>
+        </w:rPr>
+        <w:t>object</w:t>
+      </w:r>
+      <w:proofErr w:type="gramEnd"/>
+      <w:r>
+        <w:rPr>
+          <w:rFonts w:ascii="Times New Roman" w:hAnsi="Times New Roman" w:cs="Times New Roman"/>
+          <w:sz w:val="18"/>
+          <w:szCs w:val="18"/>
+        </w:rPr>
+        <w:t>, such as a tree or a spike driven into the ground.</w:t>
+      </w:r>
+    </w:p>
+    <w:p>
+      <w:pPr>
+        <w:autoSpaceDE w:val="0"/>
+        <w:autoSpaceDN w:val="0"/>
+        <w:adjustRightInd w:val="0"/>
+        <w:spacing w:after="0" w:line="240" w:lineRule="auto"/>
+        <w:rPr>
+          <w:rFonts w:ascii="Times New Roman" w:hAnsi="Times New Roman" w:cs="Times New Roman"/>
+          <w:sz w:val="18"/>
+          <w:szCs w:val="18"/>
+        </w:rPr>
+      </w:pPr>
+      <w:r>
+        <w:rPr>
+          <w:rFonts w:ascii="Times New Roman" w:hAnsi="Times New Roman" w:cs="Times New Roman"/>
+          <w:sz w:val="18"/>
+          <w:szCs w:val="18"/>
+        </w:rPr>
+        <w:t>A creature that steps on the plate must succeed on a DC</w:t>
+      </w:r>
+    </w:p>
+    <w:p>
+      <w:pPr>
+        <w:autoSpaceDE w:val="0"/>
+        <w:autoSpaceDN w:val="0"/>
+        <w:adjustRightInd w:val="0"/>
+        <w:spacing w:after="0" w:line="240" w:lineRule="auto"/>
+        <w:rPr>
+          <w:rFonts w:ascii="Times New Roman" w:hAnsi="Times New Roman" w:cs="Times New Roman"/>
+          <w:sz w:val="18"/>
+          <w:szCs w:val="18"/>
+        </w:rPr>
+      </w:pPr>
+      <w:r>
+        <w:rPr>
+          <w:rFonts w:ascii="Times New Roman" w:hAnsi="Times New Roman" w:cs="Times New Roman"/>
+          <w:sz w:val="18"/>
+          <w:szCs w:val="18"/>
+        </w:rPr>
+        <w:t>13 Dexterity saving throw or take Id4 piercing damage</w:t>
+      </w:r>
+    </w:p>
+    <w:p>
+      <w:pPr>
+        <w:autoSpaceDE w:val="0"/>
+        <w:autoSpaceDN w:val="0"/>
+        <w:adjustRightInd w:val="0"/>
+        <w:spacing w:after="0" w:line="240" w:lineRule="auto"/>
+        <w:rPr>
+          <w:rFonts w:ascii="Times New Roman" w:hAnsi="Times New Roman" w:cs="Times New Roman"/>
+          <w:sz w:val="18"/>
+          <w:szCs w:val="18"/>
+        </w:rPr>
+      </w:pPr>
+      <w:proofErr w:type="gramStart"/>
+      <w:r>
+        <w:rPr>
+          <w:rFonts w:ascii="Times New Roman" w:hAnsi="Times New Roman" w:cs="Times New Roman"/>
+          <w:sz w:val="18"/>
+          <w:szCs w:val="18"/>
+        </w:rPr>
+        <w:t>and</w:t>
+      </w:r>
+      <w:proofErr w:type="gramEnd"/>
+      <w:r>
+        <w:rPr>
+          <w:rFonts w:ascii="Times New Roman" w:hAnsi="Times New Roman" w:cs="Times New Roman"/>
+          <w:sz w:val="18"/>
+          <w:szCs w:val="18"/>
+        </w:rPr>
+        <w:t xml:space="preserve"> stop moving. Thereafter, until! </w:t>
+      </w:r>
+      <w:proofErr w:type="gramStart"/>
+      <w:r>
+        <w:rPr>
+          <w:rFonts w:ascii="Times New Roman" w:hAnsi="Times New Roman" w:cs="Times New Roman"/>
+          <w:sz w:val="18"/>
+          <w:szCs w:val="18"/>
+        </w:rPr>
+        <w:t>the</w:t>
+      </w:r>
+      <w:proofErr w:type="gramEnd"/>
+      <w:r>
+        <w:rPr>
+          <w:rFonts w:ascii="Times New Roman" w:hAnsi="Times New Roman" w:cs="Times New Roman"/>
+          <w:sz w:val="18"/>
+          <w:szCs w:val="18"/>
+        </w:rPr>
+        <w:t xml:space="preserve"> creature breaks</w:t>
+      </w:r>
+    </w:p>
+    <w:p>
+      <w:pPr>
+        <w:autoSpaceDE w:val="0"/>
+        <w:autoSpaceDN w:val="0"/>
+        <w:adjustRightInd w:val="0"/>
+        <w:spacing w:after="0" w:line="240" w:lineRule="auto"/>
+        <w:rPr>
+          <w:rFonts w:ascii="Times New Roman" w:hAnsi="Times New Roman" w:cs="Times New Roman"/>
+          <w:sz w:val="18"/>
+          <w:szCs w:val="18"/>
+        </w:rPr>
+      </w:pPr>
+      <w:proofErr w:type="gramStart"/>
+      <w:r>
+        <w:rPr>
+          <w:rFonts w:ascii="Times New Roman" w:hAnsi="Times New Roman" w:cs="Times New Roman"/>
+          <w:sz w:val="18"/>
+          <w:szCs w:val="18"/>
+        </w:rPr>
+        <w:t>free</w:t>
+      </w:r>
+      <w:proofErr w:type="gramEnd"/>
+      <w:r>
+        <w:rPr>
+          <w:rFonts w:ascii="Times New Roman" w:hAnsi="Times New Roman" w:cs="Times New Roman"/>
+          <w:sz w:val="18"/>
+          <w:szCs w:val="18"/>
+        </w:rPr>
+        <w:t xml:space="preserve"> of the trap, its movement is limited by the length</w:t>
+      </w:r>
+    </w:p>
+    <w:p>
+      <w:pPr>
+        <w:autoSpaceDE w:val="0"/>
+        <w:autoSpaceDN w:val="0"/>
+        <w:adjustRightInd w:val="0"/>
+        <w:spacing w:after="0" w:line="240" w:lineRule="auto"/>
+        <w:rPr>
+          <w:rFonts w:ascii="Times New Roman" w:hAnsi="Times New Roman" w:cs="Times New Roman"/>
+          <w:sz w:val="18"/>
+          <w:szCs w:val="18"/>
+        </w:rPr>
+      </w:pPr>
+      <w:proofErr w:type="gramStart"/>
+      <w:r>
+        <w:rPr>
+          <w:rFonts w:ascii="Times New Roman" w:hAnsi="Times New Roman" w:cs="Times New Roman"/>
+          <w:sz w:val="18"/>
+          <w:szCs w:val="18"/>
+        </w:rPr>
+        <w:t>of</w:t>
+      </w:r>
+      <w:proofErr w:type="gramEnd"/>
+      <w:r>
+        <w:rPr>
+          <w:rFonts w:ascii="Times New Roman" w:hAnsi="Times New Roman" w:cs="Times New Roman"/>
+          <w:sz w:val="18"/>
+          <w:szCs w:val="18"/>
+        </w:rPr>
+        <w:t xml:space="preserve"> the chain (typically 3 feet long). A creature can use</w:t>
+      </w:r>
+    </w:p>
+    <w:p>
+      <w:pPr>
+        <w:autoSpaceDE w:val="0"/>
+        <w:autoSpaceDN w:val="0"/>
+        <w:adjustRightInd w:val="0"/>
+        <w:spacing w:after="0" w:line="240" w:lineRule="auto"/>
+        <w:rPr>
+          <w:rFonts w:ascii="Times New Roman" w:hAnsi="Times New Roman" w:cs="Times New Roman"/>
+          <w:sz w:val="18"/>
+          <w:szCs w:val="18"/>
+        </w:rPr>
+      </w:pPr>
+      <w:proofErr w:type="gramStart"/>
+      <w:r>
+        <w:rPr>
+          <w:rFonts w:ascii="Times New Roman" w:hAnsi="Times New Roman" w:cs="Times New Roman"/>
+          <w:sz w:val="18"/>
+          <w:szCs w:val="18"/>
+        </w:rPr>
+        <w:t>its</w:t>
+      </w:r>
+      <w:proofErr w:type="gramEnd"/>
+      <w:r>
+        <w:rPr>
+          <w:rFonts w:ascii="Times New Roman" w:hAnsi="Times New Roman" w:cs="Times New Roman"/>
+          <w:sz w:val="18"/>
+          <w:szCs w:val="18"/>
+        </w:rPr>
+        <w:t xml:space="preserve"> action to make a DC 13 s</w:t>
+      </w:r>
+      <w:r>
+        <w:rPr>
+          <w:rFonts w:ascii="Times New Roman" w:hAnsi="Times New Roman" w:cs="Times New Roman"/>
+          <w:sz w:val="18"/>
+          <w:szCs w:val="18"/>
+        </w:rPr>
+        <w:t>trength check, freeing</w:t>
+      </w:r>
+    </w:p>
+    <w:p>
+      <w:pPr>
+        <w:autoSpaceDE w:val="0"/>
+        <w:autoSpaceDN w:val="0"/>
+        <w:adjustRightInd w:val="0"/>
+        <w:spacing w:after="0" w:line="240" w:lineRule="auto"/>
+        <w:rPr>
+          <w:rFonts w:ascii="Times New Roman" w:hAnsi="Times New Roman" w:cs="Times New Roman"/>
+          <w:sz w:val="18"/>
+          <w:szCs w:val="18"/>
+        </w:rPr>
+      </w:pPr>
+      <w:proofErr w:type="gramStart"/>
+      <w:r>
+        <w:rPr>
+          <w:rFonts w:ascii="Times New Roman" w:hAnsi="Times New Roman" w:cs="Times New Roman"/>
+          <w:sz w:val="18"/>
+          <w:szCs w:val="18"/>
+        </w:rPr>
+        <w:t>itself</w:t>
+      </w:r>
+      <w:proofErr w:type="gramEnd"/>
+      <w:r>
+        <w:rPr>
+          <w:rFonts w:ascii="Times New Roman" w:hAnsi="Times New Roman" w:cs="Times New Roman"/>
+          <w:sz w:val="18"/>
+          <w:szCs w:val="18"/>
+        </w:rPr>
+        <w:t xml:space="preserve"> </w:t>
+      </w:r>
+      <w:proofErr w:type="spellStart"/>
+      <w:r>
+        <w:rPr>
+          <w:rFonts w:ascii="Times New Roman" w:hAnsi="Times New Roman" w:cs="Times New Roman"/>
+          <w:sz w:val="18"/>
+          <w:szCs w:val="18"/>
+        </w:rPr>
+        <w:t>ar</w:t>
+      </w:r>
+      <w:proofErr w:type="spellEnd"/>
+      <w:r>
+        <w:rPr>
+          <w:rFonts w:ascii="Times New Roman" w:hAnsi="Times New Roman" w:cs="Times New Roman"/>
+          <w:sz w:val="18"/>
+          <w:szCs w:val="18"/>
+        </w:rPr>
+        <w:t xml:space="preserve"> another creature within its reach on a success.</w:t>
+      </w:r>
+    </w:p>
+    <w:p>
+      <w:pPr>
+        <w:autoSpaceDE w:val="0"/>
+        <w:autoSpaceDN w:val="0"/>
+        <w:adjustRightInd w:val="0"/>
+        <w:spacing w:after="0" w:line="240" w:lineRule="auto"/>
+        <w:rPr>
+          <w:rFonts w:ascii="Times New Roman" w:hAnsi="Times New Roman" w:cs="Times New Roman"/>
+          <w:sz w:val="18"/>
+          <w:szCs w:val="18"/>
+        </w:rPr>
+      </w:pPr>
+      <w:r>
+        <w:rPr>
+          <w:rFonts w:ascii="Times New Roman" w:hAnsi="Times New Roman" w:cs="Times New Roman"/>
+          <w:sz w:val="18"/>
+          <w:szCs w:val="18"/>
+        </w:rPr>
+        <w:lastRenderedPageBreak/>
+        <w:t>Each failed check deals 1 piercing damage to the</w:t>
+      </w:r>
+    </w:p>
+    <w:p>
+      <w:pPr>
+        <w:spacing w:after="100" w:line="240" w:lineRule="auto"/>
+        <w:rPr>
+          <w:rFonts w:ascii="Times New Roman" w:hAnsi="Times New Roman" w:cs="Times New Roman"/>
+          <w:sz w:val="18"/>
+          <w:szCs w:val="18"/>
+        </w:rPr>
+      </w:pPr>
+      <w:proofErr w:type="gramStart"/>
+      <w:r>
+        <w:rPr>
+          <w:rFonts w:ascii="Times New Roman" w:hAnsi="Times New Roman" w:cs="Times New Roman"/>
+          <w:sz w:val="18"/>
+          <w:szCs w:val="18"/>
+        </w:rPr>
+        <w:t>trapped</w:t>
+      </w:r>
+      <w:proofErr w:type="gramEnd"/>
+      <w:r>
+        <w:rPr>
+          <w:rFonts w:ascii="Times New Roman" w:hAnsi="Times New Roman" w:cs="Times New Roman"/>
+          <w:sz w:val="18"/>
+          <w:szCs w:val="18"/>
+        </w:rPr>
+        <w:t xml:space="preserve"> creature.</w:t>
+      </w:r>
+    </w:p>
+    <w:p>
+      <w:pPr>
+        <w:spacing w:after="100" w:line="240" w:lineRule="auto"/>
+        <w:rPr>
+          <w:rFonts w:ascii="Calibri" w:eastAsia="Calibri" w:hAnsi="Calibri" w:cs="Calibri"/>
+          <w:b/>
+        </w:rPr>
+      </w:pPr>
+    </w:p>
+    <w:p>
+      <w:pPr>
+        <w:spacing w:after="100" w:line="240" w:lineRule="auto"/>
+        <w:rPr>
+          <w:rFonts w:ascii="Calibri" w:eastAsia="Calibri" w:hAnsi="Calibri" w:cs="Calibri"/>
         </w:rPr>
       </w:pPr>
       <w:r>
@@ -2996,7 +3473,6 @@
         <w:rPr>
           <w:rFonts w:ascii="Calibri" w:eastAsia="Calibri" w:hAnsi="Calibri" w:cs="Calibri"/>
         </w:rPr>
-        <w:lastRenderedPageBreak/>
         <w:t>2 – Thieves’ Cant</w:t>
       </w:r>
     </w:p>
@@ -5205,6 +5681,7 @@
               <w:rPr>
                 <w:rFonts w:ascii="Calibri" w:eastAsia="Calibri" w:hAnsi="Calibri" w:cs="Calibri"/>
               </w:rPr>
+              <w:lastRenderedPageBreak/>
               <w:t>11th</w:t>
             </w:r>
           </w:p>
@@ -7409,7 +7886,6 @@
         <w:rPr>
           <w:rFonts w:ascii="Calibri" w:eastAsia="Calibri" w:hAnsi="Calibri" w:cs="Calibri"/>
         </w:rPr>
-        <w:lastRenderedPageBreak/>
         <w:t xml:space="preserve">Only spells learned at </w:t>
       </w:r>
       <w:proofErr w:type="spellStart"/>
@@ -7595,7 +8071,33 @@
         <w:rPr>
           <w:rFonts w:ascii="Calibri" w:eastAsia="Calibri" w:hAnsi="Calibri" w:cs="Calibri"/>
         </w:rPr>
-        <w:t>A spectral, floating hand appears at a point you choose within range. The hand lasts for the duration or until you dismiss it as an action. The hand vanishes if it is ever more than 30 feet away from you or if you cast this spell again.</w:t>
+        <w:t xml:space="preserve">A spectral, floating hand appears at a point you choose within range. The hand lasts for </w:t>
+      </w:r>
+      <w:proofErr w:type="gramStart"/>
+      <w:r>
+        <w:rPr>
+          <w:rFonts w:ascii="Calibri" w:eastAsia="Calibri" w:hAnsi="Calibri" w:cs="Calibri"/>
+        </w:rPr>
+        <w:t xml:space="preserve">the </w:t>
+      </w:r>
+      <w:r>
+        <w:rPr>
+          <w:rFonts w:ascii="Calibri" w:eastAsia="Calibri" w:hAnsi="Calibri" w:cs="Calibri"/>
+        </w:rPr>
+        <w:t xml:space="preserve"> </w:t>
+      </w:r>
+      <w:r>
+        <w:rPr>
+          <w:rFonts w:ascii="Calibri" w:eastAsia="Calibri" w:hAnsi="Calibri" w:cs="Calibri"/>
+        </w:rPr>
+        <w:t>duration</w:t>
+      </w:r>
+      <w:proofErr w:type="gramEnd"/>
+      <w:r>
+        <w:rPr>
+          <w:rFonts w:ascii="Calibri" w:eastAsia="Calibri" w:hAnsi="Calibri" w:cs="Calibri"/>
+        </w:rPr>
+        <w:t xml:space="preserve"> or until you dismiss it as an action. The hand vanishes if it is ever more than 30 feet away from you or if you cast this spell again.</w:t>
       </w:r>
     </w:p>
     <w:p>
@@ -7931,6 +8433,7 @@
         <w:rPr>
           <w:rFonts w:ascii="Calibri" w:eastAsia="Calibri" w:hAnsi="Calibri" w:cs="Calibri"/>
         </w:rPr>
+        <w:lastRenderedPageBreak/>
         <w:t>3 – Message</w:t>
       </w:r>
     </w:p>
@@ -8065,7 +8568,6 @@
           <w:rFonts w:ascii="Times New Roman" w:eastAsia="Times New Roman" w:hAnsi="Times New Roman" w:cs="Times New Roman"/>
           <w:b/>
         </w:rPr>
-        <w:lastRenderedPageBreak/>
         <w:t xml:space="preserve">Casting Time: </w:t>
       </w:r>
       <w:r>
@@ -8911,6 +9413,7 @@
           <w:rFonts w:ascii="Times New Roman" w:eastAsia="Times New Roman" w:hAnsi="Times New Roman" w:cs="Times New Roman"/>
           <w:sz w:val="24"/>
         </w:rPr>
+        <w:lastRenderedPageBreak/>
         <w:t>a</w:t>
       </w:r>
       <w:proofErr w:type="gramEnd"/>
@@ -9253,7 +9756,6 @@
         <w:rPr>
           <w:rFonts w:ascii="Calibri" w:eastAsia="Calibri" w:hAnsi="Calibri" w:cs="Calibri"/>
         </w:rPr>
-        <w:lastRenderedPageBreak/>
         <w:t xml:space="preserve"> </w:t>
       </w:r>
       <w:r>
@@ -10276,6 +10778,7 @@
           <w:sz w:val="24"/>
           <w:szCs w:val="24"/>
         </w:rPr>
+        <w:lastRenderedPageBreak/>
         <w:t>Your familiar acts independently of you, but it always</w:t>
       </w:r>
     </w:p>
@@ -10614,7 +11117,6 @@
           <w:szCs w:val="24"/>
         </w:rPr>
       </w:pPr>
-      <w:bookmarkStart w:id="0" w:name="_GoBack"/>
       <w:proofErr w:type="gramStart"/>
       <w:r>
         <w:rPr>
@@ -10631,16 +11133,7 @@
           <w:sz w:val="24"/>
           <w:szCs w:val="24"/>
         </w:rPr>
-        <w:t xml:space="preserve"> </w:t>
-      </w:r>
-      <w:bookmarkEnd w:id="0"/>
-      <w:r>
-        <w:rPr>
-          <w:rFonts w:ascii="Times New Roman" w:hAnsi="Times New Roman" w:cs="Times New Roman"/>
-          <w:sz w:val="24"/>
-          <w:szCs w:val="24"/>
-        </w:rPr>
-        <w:t>hear what it hears until the start of your next turn,</w:t>
+        <w:t xml:space="preserve"> hear what it hears until the start of your next turn,</w:t>
       </w:r>
     </w:p>
     <w:p>
@@ -10758,7 +11251,6 @@
           <w:sz w:val="24"/>
           <w:szCs w:val="24"/>
         </w:rPr>
-        <w:lastRenderedPageBreak/>
         <w:t>As an action, you can temporarily dismiss your</w:t>
       </w:r>
     </w:p>
@@ -11277,6 +11769,538 @@
         <w:spacing w:after="100" w:line="240" w:lineRule="auto"/>
         <w:ind w:left="720"/>
         <w:rPr>
+          <w:rFonts w:ascii="Times New Roman" w:hAnsi="Times New Roman" w:cs="Times New Roman"/>
+          <w:sz w:val="24"/>
+          <w:szCs w:val="24"/>
+        </w:rPr>
+      </w:pPr>
+      <w:proofErr w:type="gramStart"/>
+      <w:r>
+        <w:rPr>
+          <w:rFonts w:ascii="Times New Roman" w:hAnsi="Times New Roman" w:cs="Times New Roman"/>
+          <w:sz w:val="24"/>
+          <w:szCs w:val="24"/>
+        </w:rPr>
+        <w:t>modifier</w:t>
+      </w:r>
+      <w:proofErr w:type="gramEnd"/>
+      <w:r>
+        <w:rPr>
+          <w:rFonts w:ascii="Times New Roman" w:hAnsi="Times New Roman" w:cs="Times New Roman"/>
+          <w:sz w:val="24"/>
+          <w:szCs w:val="24"/>
+        </w:rPr>
+        <w:t xml:space="preserve"> for the roll.</w:t>
+      </w:r>
+    </w:p>
+    <w:p>
+      <w:pPr>
+        <w:autoSpaceDE w:val="0"/>
+        <w:autoSpaceDN w:val="0"/>
+        <w:adjustRightInd w:val="0"/>
+        <w:spacing w:after="0" w:line="240" w:lineRule="auto"/>
+        <w:rPr>
+          <w:rFonts w:ascii="Times New Roman" w:hAnsi="Times New Roman" w:cs="Times New Roman"/>
+          <w:sz w:val="24"/>
+          <w:szCs w:val="24"/>
+        </w:rPr>
+      </w:pPr>
+      <w:r>
+        <w:rPr>
+          <w:rFonts w:ascii="Times New Roman" w:hAnsi="Times New Roman" w:cs="Times New Roman"/>
+          <w:sz w:val="24"/>
+          <w:szCs w:val="24"/>
+        </w:rPr>
+        <w:t>8</w:t>
+      </w:r>
+      <w:r>
+        <w:rPr>
+          <w:rFonts w:ascii="Times New Roman" w:hAnsi="Times New Roman" w:cs="Times New Roman"/>
+          <w:sz w:val="24"/>
+          <w:szCs w:val="24"/>
+        </w:rPr>
+        <w:t>-INVISIBILITY</w:t>
+      </w:r>
+    </w:p>
+    <w:p>
+      <w:pPr>
+        <w:autoSpaceDE w:val="0"/>
+        <w:autoSpaceDN w:val="0"/>
+        <w:adjustRightInd w:val="0"/>
+        <w:spacing w:after="0" w:line="240" w:lineRule="auto"/>
+        <w:ind w:left="720"/>
+        <w:rPr>
+          <w:rFonts w:ascii="Times New Roman" w:hAnsi="Times New Roman" w:cs="Times New Roman"/>
+          <w:i/>
+          <w:iCs/>
+          <w:sz w:val="24"/>
+          <w:szCs w:val="24"/>
+        </w:rPr>
+      </w:pPr>
+      <w:r>
+        <w:rPr>
+          <w:rFonts w:ascii="Times New Roman" w:hAnsi="Times New Roman" w:cs="Times New Roman"/>
+          <w:i/>
+          <w:iCs/>
+          <w:sz w:val="24"/>
+          <w:szCs w:val="24"/>
+        </w:rPr>
+        <w:t xml:space="preserve">2nd-leveI </w:t>
+      </w:r>
+      <w:proofErr w:type="spellStart"/>
+      <w:r>
+        <w:rPr>
+          <w:rFonts w:ascii="Times New Roman" w:hAnsi="Times New Roman" w:cs="Times New Roman"/>
+          <w:i/>
+          <w:iCs/>
+          <w:sz w:val="24"/>
+          <w:szCs w:val="24"/>
+        </w:rPr>
+        <w:t>ilIusion</w:t>
+      </w:r>
+      <w:proofErr w:type="spellEnd"/>
+    </w:p>
+    <w:p>
+      <w:pPr>
+        <w:autoSpaceDE w:val="0"/>
+        <w:autoSpaceDN w:val="0"/>
+        <w:adjustRightInd w:val="0"/>
+        <w:spacing w:after="0" w:line="240" w:lineRule="auto"/>
+        <w:ind w:left="720"/>
+        <w:rPr>
+          <w:rFonts w:ascii="Times New Roman" w:hAnsi="Times New Roman" w:cs="Times New Roman"/>
+          <w:sz w:val="24"/>
+          <w:szCs w:val="24"/>
+        </w:rPr>
+      </w:pPr>
+      <w:r>
+        <w:rPr>
+          <w:rFonts w:ascii="Times New Roman" w:hAnsi="Times New Roman" w:cs="Times New Roman"/>
+          <w:sz w:val="24"/>
+          <w:szCs w:val="24"/>
+        </w:rPr>
+        <w:t>Casting Time: 1 action</w:t>
+      </w:r>
+    </w:p>
+    <w:p>
+      <w:pPr>
+        <w:autoSpaceDE w:val="0"/>
+        <w:autoSpaceDN w:val="0"/>
+        <w:adjustRightInd w:val="0"/>
+        <w:spacing w:after="0" w:line="240" w:lineRule="auto"/>
+        <w:ind w:left="720"/>
+        <w:rPr>
+          <w:rFonts w:ascii="Times New Roman" w:hAnsi="Times New Roman" w:cs="Times New Roman"/>
+          <w:sz w:val="24"/>
+          <w:szCs w:val="24"/>
+        </w:rPr>
+      </w:pPr>
+      <w:r>
+        <w:rPr>
+          <w:rFonts w:ascii="Times New Roman" w:hAnsi="Times New Roman" w:cs="Times New Roman"/>
+          <w:sz w:val="24"/>
+          <w:szCs w:val="24"/>
+        </w:rPr>
+        <w:t>Range: Touch</w:t>
+      </w:r>
+    </w:p>
+    <w:p>
+      <w:pPr>
+        <w:autoSpaceDE w:val="0"/>
+        <w:autoSpaceDN w:val="0"/>
+        <w:adjustRightInd w:val="0"/>
+        <w:spacing w:after="0" w:line="240" w:lineRule="auto"/>
+        <w:ind w:left="720"/>
+        <w:rPr>
+          <w:rFonts w:ascii="Times New Roman" w:hAnsi="Times New Roman" w:cs="Times New Roman"/>
+          <w:sz w:val="24"/>
+          <w:szCs w:val="24"/>
+        </w:rPr>
+      </w:pPr>
+      <w:r>
+        <w:rPr>
+          <w:rFonts w:ascii="Times New Roman" w:hAnsi="Times New Roman" w:cs="Times New Roman"/>
+          <w:sz w:val="24"/>
+          <w:szCs w:val="24"/>
+        </w:rPr>
+        <w:t>Components: V</w:t>
+      </w:r>
+      <w:proofErr w:type="gramStart"/>
+      <w:r>
+        <w:rPr>
+          <w:rFonts w:ascii="Times New Roman" w:hAnsi="Times New Roman" w:cs="Times New Roman"/>
+          <w:sz w:val="24"/>
+          <w:szCs w:val="24"/>
+        </w:rPr>
+        <w:t>,S</w:t>
+      </w:r>
+      <w:proofErr w:type="gramEnd"/>
+      <w:r>
+        <w:rPr>
+          <w:rFonts w:ascii="Times New Roman" w:hAnsi="Times New Roman" w:cs="Times New Roman"/>
+          <w:sz w:val="24"/>
+          <w:szCs w:val="24"/>
+        </w:rPr>
+        <w:t>, M(an eyelash encased</w:t>
+      </w:r>
+    </w:p>
+    <w:p>
+      <w:pPr>
+        <w:autoSpaceDE w:val="0"/>
+        <w:autoSpaceDN w:val="0"/>
+        <w:adjustRightInd w:val="0"/>
+        <w:spacing w:after="0" w:line="240" w:lineRule="auto"/>
+        <w:ind w:left="720"/>
+        <w:rPr>
+          <w:rFonts w:ascii="Times New Roman" w:hAnsi="Times New Roman" w:cs="Times New Roman"/>
+          <w:sz w:val="24"/>
+          <w:szCs w:val="24"/>
+        </w:rPr>
+      </w:pPr>
+      <w:proofErr w:type="gramStart"/>
+      <w:r>
+        <w:rPr>
+          <w:rFonts w:ascii="Times New Roman" w:hAnsi="Times New Roman" w:cs="Times New Roman"/>
+          <w:sz w:val="24"/>
+          <w:szCs w:val="24"/>
+        </w:rPr>
+        <w:t>in</w:t>
+      </w:r>
+      <w:proofErr w:type="gramEnd"/>
+      <w:r>
+        <w:rPr>
+          <w:rFonts w:ascii="Times New Roman" w:hAnsi="Times New Roman" w:cs="Times New Roman"/>
+          <w:sz w:val="24"/>
+          <w:szCs w:val="24"/>
+        </w:rPr>
+        <w:t xml:space="preserve"> gum </w:t>
+      </w:r>
+      <w:proofErr w:type="spellStart"/>
+      <w:r>
+        <w:rPr>
+          <w:rFonts w:ascii="Times New Roman" w:hAnsi="Times New Roman" w:cs="Times New Roman"/>
+          <w:sz w:val="24"/>
+          <w:szCs w:val="24"/>
+        </w:rPr>
+        <w:t>arabic</w:t>
+      </w:r>
+      <w:proofErr w:type="spellEnd"/>
+      <w:r>
+        <w:rPr>
+          <w:rFonts w:ascii="Times New Roman" w:hAnsi="Times New Roman" w:cs="Times New Roman"/>
+          <w:sz w:val="24"/>
+          <w:szCs w:val="24"/>
+        </w:rPr>
+        <w:t>)</w:t>
+      </w:r>
+    </w:p>
+    <w:p>
+      <w:pPr>
+        <w:autoSpaceDE w:val="0"/>
+        <w:autoSpaceDN w:val="0"/>
+        <w:adjustRightInd w:val="0"/>
+        <w:spacing w:after="0" w:line="240" w:lineRule="auto"/>
+        <w:ind w:left="720"/>
+        <w:rPr>
+          <w:rFonts w:ascii="Times New Roman" w:hAnsi="Times New Roman" w:cs="Times New Roman"/>
+          <w:sz w:val="24"/>
+          <w:szCs w:val="24"/>
+        </w:rPr>
+      </w:pPr>
+      <w:r>
+        <w:rPr>
+          <w:rFonts w:ascii="Times New Roman" w:hAnsi="Times New Roman" w:cs="Times New Roman"/>
+          <w:sz w:val="24"/>
+          <w:szCs w:val="24"/>
+        </w:rPr>
+        <w:t>Duration: Concentration, up to 1 hour</w:t>
+      </w:r>
+    </w:p>
+    <w:p>
+      <w:pPr>
+        <w:autoSpaceDE w:val="0"/>
+        <w:autoSpaceDN w:val="0"/>
+        <w:adjustRightInd w:val="0"/>
+        <w:spacing w:after="0" w:line="240" w:lineRule="auto"/>
+        <w:ind w:left="720"/>
+        <w:rPr>
+          <w:rFonts w:ascii="Times New Roman" w:hAnsi="Times New Roman" w:cs="Times New Roman"/>
+          <w:sz w:val="24"/>
+          <w:szCs w:val="24"/>
+        </w:rPr>
+      </w:pPr>
+      <w:proofErr w:type="spellStart"/>
+      <w:r>
+        <w:rPr>
+          <w:rFonts w:ascii="Times New Roman" w:hAnsi="Times New Roman" w:cs="Times New Roman"/>
+          <w:sz w:val="24"/>
+          <w:szCs w:val="24"/>
+        </w:rPr>
+        <w:t>Acreature</w:t>
+      </w:r>
+      <w:proofErr w:type="spellEnd"/>
+      <w:r>
+        <w:rPr>
+          <w:rFonts w:ascii="Times New Roman" w:hAnsi="Times New Roman" w:cs="Times New Roman"/>
+          <w:sz w:val="24"/>
+          <w:szCs w:val="24"/>
+        </w:rPr>
+        <w:t xml:space="preserve"> you touch becomes invisible until the spell</w:t>
+      </w:r>
+    </w:p>
+    <w:p>
+      <w:pPr>
+        <w:autoSpaceDE w:val="0"/>
+        <w:autoSpaceDN w:val="0"/>
+        <w:adjustRightInd w:val="0"/>
+        <w:spacing w:after="0" w:line="240" w:lineRule="auto"/>
+        <w:ind w:left="720"/>
+        <w:rPr>
+          <w:rFonts w:ascii="Times New Roman" w:hAnsi="Times New Roman" w:cs="Times New Roman"/>
+          <w:sz w:val="24"/>
+          <w:szCs w:val="24"/>
+        </w:rPr>
+      </w:pPr>
+      <w:proofErr w:type="gramStart"/>
+      <w:r>
+        <w:rPr>
+          <w:rFonts w:ascii="Times New Roman" w:hAnsi="Times New Roman" w:cs="Times New Roman"/>
+          <w:sz w:val="24"/>
+          <w:szCs w:val="24"/>
+        </w:rPr>
+        <w:t>ends</w:t>
+      </w:r>
+      <w:proofErr w:type="gramEnd"/>
+      <w:r>
+        <w:rPr>
+          <w:rFonts w:ascii="Times New Roman" w:hAnsi="Times New Roman" w:cs="Times New Roman"/>
+          <w:sz w:val="24"/>
+          <w:szCs w:val="24"/>
+        </w:rPr>
+        <w:t>. Anything the target is wearing or carrying is</w:t>
+      </w:r>
+    </w:p>
+    <w:p>
+      <w:pPr>
+        <w:autoSpaceDE w:val="0"/>
+        <w:autoSpaceDN w:val="0"/>
+        <w:adjustRightInd w:val="0"/>
+        <w:spacing w:after="0" w:line="240" w:lineRule="auto"/>
+        <w:ind w:left="720"/>
+        <w:rPr>
+          <w:rFonts w:ascii="Times New Roman" w:hAnsi="Times New Roman" w:cs="Times New Roman"/>
+          <w:sz w:val="24"/>
+          <w:szCs w:val="24"/>
+        </w:rPr>
+      </w:pPr>
+      <w:proofErr w:type="gramStart"/>
+      <w:r>
+        <w:rPr>
+          <w:rFonts w:ascii="Times New Roman" w:hAnsi="Times New Roman" w:cs="Times New Roman"/>
+          <w:sz w:val="24"/>
+          <w:szCs w:val="24"/>
+        </w:rPr>
+        <w:t>invisible</w:t>
+      </w:r>
+      <w:proofErr w:type="gramEnd"/>
+      <w:r>
+        <w:rPr>
+          <w:rFonts w:ascii="Times New Roman" w:hAnsi="Times New Roman" w:cs="Times New Roman"/>
+          <w:sz w:val="24"/>
+          <w:szCs w:val="24"/>
+        </w:rPr>
+        <w:t xml:space="preserve"> as long as it is on the target's person. The spell</w:t>
+      </w:r>
+    </w:p>
+    <w:p>
+      <w:pPr>
+        <w:autoSpaceDE w:val="0"/>
+        <w:autoSpaceDN w:val="0"/>
+        <w:adjustRightInd w:val="0"/>
+        <w:spacing w:after="0" w:line="240" w:lineRule="auto"/>
+        <w:ind w:left="720"/>
+        <w:rPr>
+          <w:rFonts w:ascii="Times New Roman" w:hAnsi="Times New Roman" w:cs="Times New Roman"/>
+          <w:sz w:val="24"/>
+          <w:szCs w:val="24"/>
+        </w:rPr>
+      </w:pPr>
+      <w:proofErr w:type="gramStart"/>
+      <w:r>
+        <w:rPr>
+          <w:rFonts w:ascii="Times New Roman" w:hAnsi="Times New Roman" w:cs="Times New Roman"/>
+          <w:sz w:val="24"/>
+          <w:szCs w:val="24"/>
+        </w:rPr>
+        <w:t>ends</w:t>
+      </w:r>
+      <w:proofErr w:type="gramEnd"/>
+      <w:r>
+        <w:rPr>
+          <w:rFonts w:ascii="Times New Roman" w:hAnsi="Times New Roman" w:cs="Times New Roman"/>
+          <w:sz w:val="24"/>
+          <w:szCs w:val="24"/>
+        </w:rPr>
+        <w:t xml:space="preserve"> for a target that attacks </w:t>
+      </w:r>
+      <w:proofErr w:type="spellStart"/>
+      <w:r>
+        <w:rPr>
+          <w:rFonts w:ascii="Times New Roman" w:hAnsi="Times New Roman" w:cs="Times New Roman"/>
+          <w:sz w:val="24"/>
+          <w:szCs w:val="24"/>
+        </w:rPr>
+        <w:t>ar</w:t>
+      </w:r>
+      <w:proofErr w:type="spellEnd"/>
+      <w:r>
+        <w:rPr>
+          <w:rFonts w:ascii="Times New Roman" w:hAnsi="Times New Roman" w:cs="Times New Roman"/>
+          <w:sz w:val="24"/>
+          <w:szCs w:val="24"/>
+        </w:rPr>
+        <w:t xml:space="preserve"> casts a spell.</w:t>
+      </w:r>
+    </w:p>
+    <w:p>
+      <w:pPr>
+        <w:autoSpaceDE w:val="0"/>
+        <w:autoSpaceDN w:val="0"/>
+        <w:adjustRightInd w:val="0"/>
+        <w:spacing w:after="0" w:line="240" w:lineRule="auto"/>
+        <w:ind w:left="720"/>
+        <w:rPr>
+          <w:rFonts w:ascii="Times New Roman" w:hAnsi="Times New Roman" w:cs="Times New Roman"/>
+          <w:sz w:val="24"/>
+          <w:szCs w:val="24"/>
+        </w:rPr>
+      </w:pPr>
+      <w:proofErr w:type="gramStart"/>
+      <w:r>
+        <w:rPr>
+          <w:rFonts w:ascii="Times New Roman" w:hAnsi="Times New Roman" w:cs="Times New Roman"/>
+          <w:i/>
+          <w:iCs/>
+          <w:sz w:val="24"/>
+          <w:szCs w:val="24"/>
+        </w:rPr>
+        <w:t xml:space="preserve">At Higher </w:t>
+      </w:r>
+      <w:proofErr w:type="spellStart"/>
+      <w:r>
+        <w:rPr>
+          <w:rFonts w:ascii="Times New Roman" w:hAnsi="Times New Roman" w:cs="Times New Roman"/>
+          <w:i/>
+          <w:iCs/>
+          <w:sz w:val="24"/>
+          <w:szCs w:val="24"/>
+        </w:rPr>
+        <w:t>LeveIs</w:t>
+      </w:r>
+      <w:proofErr w:type="spellEnd"/>
+      <w:r>
+        <w:rPr>
+          <w:rFonts w:ascii="Times New Roman" w:hAnsi="Times New Roman" w:cs="Times New Roman"/>
+          <w:i/>
+          <w:iCs/>
+          <w:sz w:val="24"/>
+          <w:szCs w:val="24"/>
+        </w:rPr>
+        <w:t>.</w:t>
+      </w:r>
+      <w:proofErr w:type="gramEnd"/>
+      <w:r>
+        <w:rPr>
+          <w:rFonts w:ascii="Times New Roman" w:hAnsi="Times New Roman" w:cs="Times New Roman"/>
+          <w:i/>
+          <w:iCs/>
+          <w:sz w:val="24"/>
+          <w:szCs w:val="24"/>
+        </w:rPr>
+        <w:t xml:space="preserve"> </w:t>
+      </w:r>
+      <w:r>
+        <w:rPr>
+          <w:rFonts w:ascii="Times New Roman" w:hAnsi="Times New Roman" w:cs="Times New Roman"/>
+          <w:sz w:val="24"/>
+          <w:szCs w:val="24"/>
+        </w:rPr>
+        <w:t>When you cast this spell using</w:t>
+      </w:r>
+    </w:p>
+    <w:p>
+      <w:pPr>
+        <w:autoSpaceDE w:val="0"/>
+        <w:autoSpaceDN w:val="0"/>
+        <w:adjustRightInd w:val="0"/>
+        <w:spacing w:after="0" w:line="240" w:lineRule="auto"/>
+        <w:ind w:left="720"/>
+        <w:rPr>
+          <w:rFonts w:ascii="Times New Roman" w:hAnsi="Times New Roman" w:cs="Times New Roman"/>
+          <w:sz w:val="24"/>
+          <w:szCs w:val="24"/>
+        </w:rPr>
+      </w:pPr>
+      <w:proofErr w:type="gramStart"/>
+      <w:r>
+        <w:rPr>
+          <w:rFonts w:ascii="Times New Roman" w:hAnsi="Times New Roman" w:cs="Times New Roman"/>
+          <w:sz w:val="24"/>
+          <w:szCs w:val="24"/>
+        </w:rPr>
+        <w:t>a</w:t>
+      </w:r>
+      <w:proofErr w:type="gramEnd"/>
+      <w:r>
+        <w:rPr>
+          <w:rFonts w:ascii="Times New Roman" w:hAnsi="Times New Roman" w:cs="Times New Roman"/>
+          <w:sz w:val="24"/>
+          <w:szCs w:val="24"/>
+        </w:rPr>
+        <w:t xml:space="preserve"> spell slot of 3rd </w:t>
+      </w:r>
+      <w:proofErr w:type="spellStart"/>
+      <w:r>
+        <w:rPr>
+          <w:rFonts w:ascii="Times New Roman" w:hAnsi="Times New Roman" w:cs="Times New Roman"/>
+          <w:sz w:val="24"/>
+          <w:szCs w:val="24"/>
+        </w:rPr>
+        <w:t>levei</w:t>
+      </w:r>
+      <w:proofErr w:type="spellEnd"/>
+      <w:r>
+        <w:rPr>
+          <w:rFonts w:ascii="Times New Roman" w:hAnsi="Times New Roman" w:cs="Times New Roman"/>
+          <w:sz w:val="24"/>
+          <w:szCs w:val="24"/>
+        </w:rPr>
+        <w:t xml:space="preserve"> </w:t>
+      </w:r>
+      <w:proofErr w:type="spellStart"/>
+      <w:r>
+        <w:rPr>
+          <w:rFonts w:ascii="Times New Roman" w:hAnsi="Times New Roman" w:cs="Times New Roman"/>
+          <w:sz w:val="24"/>
+          <w:szCs w:val="24"/>
+        </w:rPr>
+        <w:t>ar</w:t>
+      </w:r>
+      <w:proofErr w:type="spellEnd"/>
+      <w:r>
+        <w:rPr>
+          <w:rFonts w:ascii="Times New Roman" w:hAnsi="Times New Roman" w:cs="Times New Roman"/>
+          <w:sz w:val="24"/>
+          <w:szCs w:val="24"/>
+        </w:rPr>
+        <w:t xml:space="preserve"> higher, you can target one</w:t>
+      </w:r>
+    </w:p>
+    <w:p>
+      <w:pPr>
+        <w:spacing w:after="100" w:line="240" w:lineRule="auto"/>
+        <w:ind w:left="720"/>
+        <w:rPr>
           <w:rFonts w:ascii="Calibri" w:eastAsia="Calibri" w:hAnsi="Calibri" w:cs="Calibri"/>
           <w:sz w:val="24"/>
           <w:szCs w:val="24"/>
@@ -11289,7 +12313,7 @@
           <w:sz w:val="24"/>
           <w:szCs w:val="24"/>
         </w:rPr>
-        <w:t>modifier</w:t>
+        <w:t>additional</w:t>
       </w:r>
       <w:proofErr w:type="gramEnd"/>
       <w:r>
@@ -11298,16 +12322,2242 @@
           <w:sz w:val="24"/>
           <w:szCs w:val="24"/>
         </w:rPr>
-        <w:t xml:space="preserve"> for the roll.</w:t>
+        <w:t xml:space="preserve"> creature for each slot </w:t>
+      </w:r>
+      <w:proofErr w:type="spellStart"/>
+      <w:r>
+        <w:rPr>
+          <w:rFonts w:ascii="Times New Roman" w:hAnsi="Times New Roman" w:cs="Times New Roman"/>
+          <w:sz w:val="24"/>
+          <w:szCs w:val="24"/>
+        </w:rPr>
+        <w:t>levei</w:t>
+      </w:r>
+      <w:proofErr w:type="spellEnd"/>
+      <w:r>
+        <w:rPr>
+          <w:rFonts w:ascii="Times New Roman" w:hAnsi="Times New Roman" w:cs="Times New Roman"/>
+          <w:sz w:val="24"/>
+          <w:szCs w:val="24"/>
+        </w:rPr>
+        <w:t xml:space="preserve"> above 2nd.</w:t>
+      </w:r>
+    </w:p>
+    <w:p>
+      <w:pPr>
+        <w:tabs>
+          <w:tab w:val="left" w:pos="2950"/>
+        </w:tabs>
+        <w:autoSpaceDE w:val="0"/>
+        <w:autoSpaceDN w:val="0"/>
+        <w:adjustRightInd w:val="0"/>
+        <w:spacing w:after="0" w:line="240" w:lineRule="auto"/>
+        <w:rPr>
+          <w:rFonts w:ascii="Times New Roman" w:hAnsi="Times New Roman" w:cs="Times New Roman"/>
+          <w:sz w:val="24"/>
+          <w:szCs w:val="24"/>
+        </w:rPr>
+      </w:pPr>
+      <w:r>
+        <w:rPr>
+          <w:rFonts w:ascii="Times New Roman" w:hAnsi="Times New Roman" w:cs="Times New Roman"/>
+          <w:sz w:val="24"/>
+          <w:szCs w:val="24"/>
+        </w:rPr>
+        <w:lastRenderedPageBreak/>
+        <w:t xml:space="preserve">9- </w:t>
+      </w:r>
+      <w:r>
+        <w:rPr>
+          <w:rFonts w:ascii="Times New Roman" w:hAnsi="Times New Roman" w:cs="Times New Roman"/>
+          <w:sz w:val="24"/>
+          <w:szCs w:val="24"/>
+        </w:rPr>
+        <w:t>SCORCHING RAY</w:t>
+      </w:r>
+      <w:r>
+        <w:rPr>
+          <w:rFonts w:ascii="Times New Roman" w:hAnsi="Times New Roman" w:cs="Times New Roman"/>
+          <w:sz w:val="24"/>
+          <w:szCs w:val="24"/>
+        </w:rPr>
+        <w:tab/>
+      </w:r>
+    </w:p>
+    <w:p>
+      <w:pPr>
+        <w:autoSpaceDE w:val="0"/>
+        <w:autoSpaceDN w:val="0"/>
+        <w:adjustRightInd w:val="0"/>
+        <w:spacing w:after="0" w:line="240" w:lineRule="auto"/>
+        <w:ind w:left="720"/>
+        <w:rPr>
+          <w:rFonts w:ascii="Times New Roman" w:hAnsi="Times New Roman" w:cs="Times New Roman"/>
+          <w:i/>
+          <w:iCs/>
+          <w:sz w:val="24"/>
+          <w:szCs w:val="24"/>
+        </w:rPr>
+      </w:pPr>
+      <w:r>
+        <w:rPr>
+          <w:rFonts w:ascii="Times New Roman" w:hAnsi="Times New Roman" w:cs="Times New Roman"/>
+          <w:i/>
+          <w:iCs/>
+          <w:sz w:val="24"/>
+          <w:szCs w:val="24"/>
+        </w:rPr>
+        <w:t>2nd</w:t>
+      </w:r>
+      <w:proofErr w:type="gramStart"/>
+      <w:r>
+        <w:rPr>
+          <w:rFonts w:ascii="Times New Roman" w:hAnsi="Times New Roman" w:cs="Times New Roman"/>
+          <w:i/>
+          <w:iCs/>
+          <w:sz w:val="24"/>
+          <w:szCs w:val="24"/>
+        </w:rPr>
+        <w:t>./</w:t>
+      </w:r>
+      <w:proofErr w:type="spellStart"/>
+      <w:proofErr w:type="gramEnd"/>
+      <w:r>
+        <w:rPr>
+          <w:rFonts w:ascii="Times New Roman" w:hAnsi="Times New Roman" w:cs="Times New Roman"/>
+          <w:i/>
+          <w:iCs/>
+          <w:sz w:val="24"/>
+          <w:szCs w:val="24"/>
+        </w:rPr>
+        <w:t>evel</w:t>
+      </w:r>
+      <w:proofErr w:type="spellEnd"/>
+      <w:r>
+        <w:rPr>
+          <w:rFonts w:ascii="Times New Roman" w:hAnsi="Times New Roman" w:cs="Times New Roman"/>
+          <w:i/>
+          <w:iCs/>
+          <w:sz w:val="24"/>
+          <w:szCs w:val="24"/>
+        </w:rPr>
+        <w:t xml:space="preserve"> evocation</w:t>
+      </w:r>
+    </w:p>
+    <w:p>
+      <w:pPr>
+        <w:autoSpaceDE w:val="0"/>
+        <w:autoSpaceDN w:val="0"/>
+        <w:adjustRightInd w:val="0"/>
+        <w:spacing w:after="0" w:line="240" w:lineRule="auto"/>
+        <w:ind w:left="720"/>
+        <w:rPr>
+          <w:rFonts w:ascii="Times New Roman" w:hAnsi="Times New Roman" w:cs="Times New Roman"/>
+          <w:sz w:val="24"/>
+          <w:szCs w:val="24"/>
+        </w:rPr>
+      </w:pPr>
+      <w:r>
+        <w:rPr>
+          <w:rFonts w:ascii="Times New Roman" w:hAnsi="Times New Roman" w:cs="Times New Roman"/>
+          <w:b/>
+          <w:bCs/>
+          <w:sz w:val="24"/>
+          <w:szCs w:val="24"/>
+        </w:rPr>
+        <w:t xml:space="preserve">Casting Time: </w:t>
+      </w:r>
+      <w:r>
+        <w:rPr>
+          <w:rFonts w:ascii="Times New Roman" w:hAnsi="Times New Roman" w:cs="Times New Roman"/>
+          <w:sz w:val="24"/>
+          <w:szCs w:val="24"/>
+        </w:rPr>
+        <w:t>1 action</w:t>
+      </w:r>
+    </w:p>
+    <w:p>
+      <w:pPr>
+        <w:autoSpaceDE w:val="0"/>
+        <w:autoSpaceDN w:val="0"/>
+        <w:adjustRightInd w:val="0"/>
+        <w:spacing w:after="0" w:line="240" w:lineRule="auto"/>
+        <w:ind w:left="720"/>
+        <w:rPr>
+          <w:rFonts w:ascii="Times New Roman" w:hAnsi="Times New Roman" w:cs="Times New Roman"/>
+          <w:sz w:val="24"/>
+          <w:szCs w:val="24"/>
+        </w:rPr>
+      </w:pPr>
+      <w:r>
+        <w:rPr>
+          <w:rFonts w:ascii="Times New Roman" w:hAnsi="Times New Roman" w:cs="Times New Roman"/>
+          <w:b/>
+          <w:bCs/>
+          <w:sz w:val="24"/>
+          <w:szCs w:val="24"/>
+        </w:rPr>
+        <w:t xml:space="preserve">Range: </w:t>
+      </w:r>
+      <w:r>
+        <w:rPr>
+          <w:rFonts w:ascii="Times New Roman" w:hAnsi="Times New Roman" w:cs="Times New Roman"/>
+          <w:sz w:val="24"/>
+          <w:szCs w:val="24"/>
+        </w:rPr>
+        <w:t>120 feet</w:t>
+      </w:r>
+    </w:p>
+    <w:p>
+      <w:pPr>
+        <w:autoSpaceDE w:val="0"/>
+        <w:autoSpaceDN w:val="0"/>
+        <w:adjustRightInd w:val="0"/>
+        <w:spacing w:after="0" w:line="240" w:lineRule="auto"/>
+        <w:ind w:left="720"/>
+        <w:rPr>
+          <w:rFonts w:ascii="Arial" w:hAnsi="Arial" w:cs="Arial"/>
+          <w:sz w:val="24"/>
+          <w:szCs w:val="24"/>
+        </w:rPr>
+      </w:pPr>
+      <w:r>
+        <w:rPr>
+          <w:rFonts w:ascii="Times New Roman" w:hAnsi="Times New Roman" w:cs="Times New Roman"/>
+          <w:b/>
+          <w:bCs/>
+          <w:sz w:val="24"/>
+          <w:szCs w:val="24"/>
+        </w:rPr>
+        <w:t xml:space="preserve">Components: </w:t>
+      </w:r>
+      <w:r>
+        <w:rPr>
+          <w:rFonts w:ascii="Arial" w:hAnsi="Arial" w:cs="Arial"/>
+          <w:sz w:val="24"/>
+          <w:szCs w:val="24"/>
+        </w:rPr>
+        <w:t>V. S</w:t>
+      </w:r>
+    </w:p>
+    <w:p>
+      <w:pPr>
+        <w:autoSpaceDE w:val="0"/>
+        <w:autoSpaceDN w:val="0"/>
+        <w:adjustRightInd w:val="0"/>
+        <w:spacing w:after="0" w:line="240" w:lineRule="auto"/>
+        <w:ind w:left="720"/>
+        <w:rPr>
+          <w:rFonts w:ascii="Times New Roman" w:hAnsi="Times New Roman" w:cs="Times New Roman"/>
+          <w:sz w:val="24"/>
+          <w:szCs w:val="24"/>
+        </w:rPr>
+      </w:pPr>
+      <w:r>
+        <w:rPr>
+          <w:rFonts w:ascii="Times New Roman" w:hAnsi="Times New Roman" w:cs="Times New Roman"/>
+          <w:b/>
+          <w:bCs/>
+          <w:sz w:val="24"/>
+          <w:szCs w:val="24"/>
+        </w:rPr>
+        <w:t xml:space="preserve">Duration: </w:t>
+      </w:r>
+      <w:r>
+        <w:rPr>
+          <w:rFonts w:ascii="Times New Roman" w:hAnsi="Times New Roman" w:cs="Times New Roman"/>
+          <w:sz w:val="24"/>
+          <w:szCs w:val="24"/>
+        </w:rPr>
+        <w:t>Instantaneous</w:t>
+      </w:r>
+    </w:p>
+    <w:p>
+      <w:pPr>
+        <w:autoSpaceDE w:val="0"/>
+        <w:autoSpaceDN w:val="0"/>
+        <w:adjustRightInd w:val="0"/>
+        <w:spacing w:after="0" w:line="240" w:lineRule="auto"/>
+        <w:ind w:left="720"/>
+        <w:rPr>
+          <w:rFonts w:ascii="Times New Roman" w:hAnsi="Times New Roman" w:cs="Times New Roman"/>
+          <w:sz w:val="24"/>
+          <w:szCs w:val="24"/>
+        </w:rPr>
+      </w:pPr>
+      <w:proofErr w:type="spellStart"/>
+      <w:r>
+        <w:rPr>
+          <w:rFonts w:ascii="Times New Roman" w:hAnsi="Times New Roman" w:cs="Times New Roman"/>
+          <w:sz w:val="24"/>
+          <w:szCs w:val="24"/>
+        </w:rPr>
+        <w:t>Vou</w:t>
+      </w:r>
+      <w:proofErr w:type="spellEnd"/>
+      <w:r>
+        <w:rPr>
+          <w:rFonts w:ascii="Times New Roman" w:hAnsi="Times New Roman" w:cs="Times New Roman"/>
+          <w:sz w:val="24"/>
+          <w:szCs w:val="24"/>
+        </w:rPr>
+        <w:t xml:space="preserve"> create three rays of fire and </w:t>
+      </w:r>
+      <w:proofErr w:type="spellStart"/>
+      <w:r>
+        <w:rPr>
+          <w:rFonts w:ascii="Times New Roman" w:hAnsi="Times New Roman" w:cs="Times New Roman"/>
+          <w:sz w:val="24"/>
+          <w:szCs w:val="24"/>
+        </w:rPr>
+        <w:t>hurJ</w:t>
+      </w:r>
+      <w:proofErr w:type="spellEnd"/>
+      <w:r>
+        <w:rPr>
+          <w:rFonts w:ascii="Times New Roman" w:hAnsi="Times New Roman" w:cs="Times New Roman"/>
+          <w:sz w:val="24"/>
+          <w:szCs w:val="24"/>
+        </w:rPr>
+        <w:t xml:space="preserve"> them at targets</w:t>
+      </w:r>
+    </w:p>
+    <w:p>
+      <w:pPr>
+        <w:autoSpaceDE w:val="0"/>
+        <w:autoSpaceDN w:val="0"/>
+        <w:adjustRightInd w:val="0"/>
+        <w:spacing w:after="0" w:line="240" w:lineRule="auto"/>
+        <w:ind w:left="720"/>
+        <w:rPr>
+          <w:rFonts w:ascii="Times New Roman" w:hAnsi="Times New Roman" w:cs="Times New Roman"/>
+          <w:sz w:val="24"/>
+          <w:szCs w:val="24"/>
+        </w:rPr>
+      </w:pPr>
+      <w:proofErr w:type="gramStart"/>
+      <w:r>
+        <w:rPr>
+          <w:rFonts w:ascii="Times New Roman" w:hAnsi="Times New Roman" w:cs="Times New Roman"/>
+          <w:sz w:val="24"/>
+          <w:szCs w:val="24"/>
+        </w:rPr>
+        <w:t>within</w:t>
+      </w:r>
+      <w:proofErr w:type="gramEnd"/>
+      <w:r>
+        <w:rPr>
+          <w:rFonts w:ascii="Times New Roman" w:hAnsi="Times New Roman" w:cs="Times New Roman"/>
+          <w:sz w:val="24"/>
+          <w:szCs w:val="24"/>
+        </w:rPr>
+        <w:t xml:space="preserve"> range. </w:t>
+      </w:r>
+      <w:proofErr w:type="spellStart"/>
+      <w:r>
+        <w:rPr>
+          <w:rFonts w:ascii="Times New Roman" w:hAnsi="Times New Roman" w:cs="Times New Roman"/>
+          <w:sz w:val="24"/>
+          <w:szCs w:val="24"/>
+        </w:rPr>
+        <w:t>Vou</w:t>
+      </w:r>
+      <w:proofErr w:type="spellEnd"/>
+      <w:r>
+        <w:rPr>
+          <w:rFonts w:ascii="Times New Roman" w:hAnsi="Times New Roman" w:cs="Times New Roman"/>
+          <w:sz w:val="24"/>
+          <w:szCs w:val="24"/>
+        </w:rPr>
+        <w:t xml:space="preserve"> can </w:t>
+      </w:r>
+      <w:proofErr w:type="spellStart"/>
+      <w:r>
+        <w:rPr>
+          <w:rFonts w:ascii="Times New Roman" w:hAnsi="Times New Roman" w:cs="Times New Roman"/>
+          <w:sz w:val="24"/>
+          <w:szCs w:val="24"/>
+        </w:rPr>
+        <w:t>hurJ</w:t>
+      </w:r>
+      <w:proofErr w:type="spellEnd"/>
+      <w:r>
+        <w:rPr>
+          <w:rFonts w:ascii="Times New Roman" w:hAnsi="Times New Roman" w:cs="Times New Roman"/>
+          <w:sz w:val="24"/>
+          <w:szCs w:val="24"/>
+        </w:rPr>
+        <w:t xml:space="preserve"> them at one target or several.</w:t>
+      </w:r>
+    </w:p>
+    <w:p>
+      <w:pPr>
+        <w:autoSpaceDE w:val="0"/>
+        <w:autoSpaceDN w:val="0"/>
+        <w:adjustRightInd w:val="0"/>
+        <w:spacing w:after="0" w:line="240" w:lineRule="auto"/>
+        <w:ind w:left="720"/>
+        <w:rPr>
+          <w:rFonts w:ascii="Times New Roman" w:hAnsi="Times New Roman" w:cs="Times New Roman"/>
+          <w:sz w:val="24"/>
+          <w:szCs w:val="24"/>
+        </w:rPr>
+      </w:pPr>
+      <w:r>
+        <w:rPr>
+          <w:rFonts w:ascii="Times New Roman" w:hAnsi="Times New Roman" w:cs="Times New Roman"/>
+          <w:sz w:val="24"/>
+          <w:szCs w:val="24"/>
+        </w:rPr>
+        <w:t>Make a ranged spell attack for each ray. On a hit, the</w:t>
+      </w:r>
+    </w:p>
+    <w:p>
+      <w:pPr>
+        <w:autoSpaceDE w:val="0"/>
+        <w:autoSpaceDN w:val="0"/>
+        <w:adjustRightInd w:val="0"/>
+        <w:spacing w:after="0" w:line="240" w:lineRule="auto"/>
+        <w:ind w:left="720"/>
+        <w:rPr>
+          <w:rFonts w:ascii="Times New Roman" w:hAnsi="Times New Roman" w:cs="Times New Roman"/>
+          <w:sz w:val="24"/>
+          <w:szCs w:val="24"/>
+        </w:rPr>
+      </w:pPr>
+      <w:proofErr w:type="gramStart"/>
+      <w:r>
+        <w:rPr>
+          <w:rFonts w:ascii="Times New Roman" w:hAnsi="Times New Roman" w:cs="Times New Roman"/>
+          <w:sz w:val="24"/>
+          <w:szCs w:val="24"/>
+        </w:rPr>
+        <w:t>target</w:t>
+      </w:r>
+      <w:proofErr w:type="gramEnd"/>
+      <w:r>
+        <w:rPr>
+          <w:rFonts w:ascii="Times New Roman" w:hAnsi="Times New Roman" w:cs="Times New Roman"/>
+          <w:sz w:val="24"/>
+          <w:szCs w:val="24"/>
+        </w:rPr>
+        <w:t xml:space="preserve"> takes 2d6 fire damage.</w:t>
+      </w:r>
+    </w:p>
+    <w:p>
+      <w:pPr>
+        <w:autoSpaceDE w:val="0"/>
+        <w:autoSpaceDN w:val="0"/>
+        <w:adjustRightInd w:val="0"/>
+        <w:spacing w:after="0" w:line="240" w:lineRule="auto"/>
+        <w:ind w:left="720"/>
+        <w:rPr>
+          <w:rFonts w:ascii="Times New Roman" w:hAnsi="Times New Roman" w:cs="Times New Roman"/>
+          <w:sz w:val="24"/>
+          <w:szCs w:val="24"/>
+        </w:rPr>
+      </w:pPr>
+      <w:proofErr w:type="gramStart"/>
+      <w:r>
+        <w:rPr>
+          <w:rFonts w:ascii="Times New Roman" w:hAnsi="Times New Roman" w:cs="Times New Roman"/>
+          <w:b/>
+          <w:bCs/>
+          <w:i/>
+          <w:iCs/>
+          <w:sz w:val="24"/>
+          <w:szCs w:val="24"/>
+        </w:rPr>
+        <w:t xml:space="preserve">At Higher </w:t>
+      </w:r>
+      <w:proofErr w:type="spellStart"/>
+      <w:r>
+        <w:rPr>
+          <w:rFonts w:ascii="Times New Roman" w:hAnsi="Times New Roman" w:cs="Times New Roman"/>
+          <w:b/>
+          <w:bCs/>
+          <w:i/>
+          <w:iCs/>
+          <w:sz w:val="24"/>
+          <w:szCs w:val="24"/>
+        </w:rPr>
+        <w:t>LeveIs</w:t>
+      </w:r>
+      <w:proofErr w:type="spellEnd"/>
+      <w:r>
+        <w:rPr>
+          <w:rFonts w:ascii="Times New Roman" w:hAnsi="Times New Roman" w:cs="Times New Roman"/>
+          <w:b/>
+          <w:bCs/>
+          <w:i/>
+          <w:iCs/>
+          <w:sz w:val="24"/>
+          <w:szCs w:val="24"/>
+        </w:rPr>
+        <w:t>.</w:t>
+      </w:r>
+      <w:proofErr w:type="gramEnd"/>
+      <w:r>
+        <w:rPr>
+          <w:rFonts w:ascii="Times New Roman" w:hAnsi="Times New Roman" w:cs="Times New Roman"/>
+          <w:b/>
+          <w:bCs/>
+          <w:i/>
+          <w:iCs/>
+          <w:sz w:val="24"/>
+          <w:szCs w:val="24"/>
+        </w:rPr>
+        <w:t xml:space="preserve"> </w:t>
+      </w:r>
+      <w:r>
+        <w:rPr>
+          <w:rFonts w:ascii="Times New Roman" w:hAnsi="Times New Roman" w:cs="Times New Roman"/>
+          <w:sz w:val="24"/>
+          <w:szCs w:val="24"/>
+        </w:rPr>
+        <w:t>When you cast this spell using a</w:t>
+      </w:r>
+    </w:p>
+    <w:p>
+      <w:pPr>
+        <w:autoSpaceDE w:val="0"/>
+        <w:autoSpaceDN w:val="0"/>
+        <w:adjustRightInd w:val="0"/>
+        <w:spacing w:after="0" w:line="240" w:lineRule="auto"/>
+        <w:ind w:left="720"/>
+        <w:rPr>
+          <w:rFonts w:ascii="Times New Roman" w:hAnsi="Times New Roman" w:cs="Times New Roman"/>
+          <w:sz w:val="24"/>
+          <w:szCs w:val="24"/>
+        </w:rPr>
+      </w:pPr>
+      <w:proofErr w:type="gramStart"/>
+      <w:r>
+        <w:rPr>
+          <w:rFonts w:ascii="Times New Roman" w:hAnsi="Times New Roman" w:cs="Times New Roman"/>
+          <w:sz w:val="24"/>
+          <w:szCs w:val="24"/>
+        </w:rPr>
+        <w:t>spell</w:t>
+      </w:r>
+      <w:proofErr w:type="gramEnd"/>
+      <w:r>
+        <w:rPr>
+          <w:rFonts w:ascii="Times New Roman" w:hAnsi="Times New Roman" w:cs="Times New Roman"/>
+          <w:sz w:val="24"/>
+          <w:szCs w:val="24"/>
+        </w:rPr>
+        <w:t xml:space="preserve"> slot of 3rd </w:t>
+      </w:r>
+      <w:proofErr w:type="spellStart"/>
+      <w:r>
+        <w:rPr>
+          <w:rFonts w:ascii="Times New Roman" w:hAnsi="Times New Roman" w:cs="Times New Roman"/>
+          <w:sz w:val="24"/>
+          <w:szCs w:val="24"/>
+        </w:rPr>
+        <w:t>leveI</w:t>
+      </w:r>
+      <w:proofErr w:type="spellEnd"/>
+      <w:r>
+        <w:rPr>
+          <w:rFonts w:ascii="Times New Roman" w:hAnsi="Times New Roman" w:cs="Times New Roman"/>
+          <w:sz w:val="24"/>
+          <w:szCs w:val="24"/>
+        </w:rPr>
+        <w:t xml:space="preserve"> or higher. </w:t>
+      </w:r>
+      <w:proofErr w:type="gramStart"/>
+      <w:r>
+        <w:rPr>
+          <w:rFonts w:ascii="Times New Roman" w:hAnsi="Times New Roman" w:cs="Times New Roman"/>
+          <w:sz w:val="24"/>
+          <w:szCs w:val="24"/>
+        </w:rPr>
+        <w:t>you</w:t>
+      </w:r>
+      <w:proofErr w:type="gramEnd"/>
+      <w:r>
+        <w:rPr>
+          <w:rFonts w:ascii="Times New Roman" w:hAnsi="Times New Roman" w:cs="Times New Roman"/>
+          <w:sz w:val="24"/>
+          <w:szCs w:val="24"/>
+        </w:rPr>
+        <w:t xml:space="preserve"> create one additional</w:t>
       </w:r>
     </w:p>
     <w:p>
       <w:pPr>
         <w:spacing w:after="100" w:line="240" w:lineRule="auto"/>
+        <w:ind w:left="720"/>
+        <w:rPr>
+          <w:rFonts w:ascii="Times New Roman" w:hAnsi="Times New Roman" w:cs="Times New Roman"/>
+          <w:sz w:val="24"/>
+          <w:szCs w:val="24"/>
+        </w:rPr>
+      </w:pPr>
+      <w:proofErr w:type="gramStart"/>
+      <w:r>
+        <w:rPr>
+          <w:rFonts w:ascii="Times New Roman" w:hAnsi="Times New Roman" w:cs="Times New Roman"/>
+          <w:sz w:val="24"/>
+          <w:szCs w:val="24"/>
+        </w:rPr>
+        <w:t>ray</w:t>
+      </w:r>
+      <w:proofErr w:type="gramEnd"/>
+      <w:r>
+        <w:rPr>
+          <w:rFonts w:ascii="Times New Roman" w:hAnsi="Times New Roman" w:cs="Times New Roman"/>
+          <w:sz w:val="24"/>
+          <w:szCs w:val="24"/>
+        </w:rPr>
+        <w:t xml:space="preserve"> for each slot </w:t>
+      </w:r>
+      <w:proofErr w:type="spellStart"/>
+      <w:r>
+        <w:rPr>
+          <w:rFonts w:ascii="Times New Roman" w:hAnsi="Times New Roman" w:cs="Times New Roman"/>
+          <w:sz w:val="24"/>
+          <w:szCs w:val="24"/>
+        </w:rPr>
+        <w:t>leveI</w:t>
+      </w:r>
+      <w:proofErr w:type="spellEnd"/>
+      <w:r>
+        <w:rPr>
+          <w:rFonts w:ascii="Times New Roman" w:hAnsi="Times New Roman" w:cs="Times New Roman"/>
+          <w:sz w:val="24"/>
+          <w:szCs w:val="24"/>
+        </w:rPr>
+        <w:t xml:space="preserve"> above 2nd.</w:t>
+      </w:r>
+    </w:p>
+    <w:p>
+      <w:pPr>
+        <w:autoSpaceDE w:val="0"/>
+        <w:autoSpaceDN w:val="0"/>
+        <w:adjustRightInd w:val="0"/>
+        <w:spacing w:after="0" w:line="240" w:lineRule="auto"/>
+        <w:rPr>
+          <w:rFonts w:ascii="Times New Roman" w:hAnsi="Times New Roman" w:cs="Times New Roman"/>
+        </w:rPr>
+      </w:pPr>
+      <w:r>
+        <w:rPr>
+          <w:rFonts w:ascii="Times New Roman" w:hAnsi="Times New Roman" w:cs="Times New Roman"/>
+          <w:sz w:val="24"/>
+          <w:szCs w:val="24"/>
+        </w:rPr>
+        <w:t xml:space="preserve">10- </w:t>
+      </w:r>
+      <w:bookmarkStart w:id="0" w:name="_GoBack"/>
+      <w:r>
+        <w:rPr>
+          <w:rFonts w:ascii="Times New Roman" w:hAnsi="Times New Roman" w:cs="Times New Roman"/>
+        </w:rPr>
+        <w:t>RAY OF SICKNESS</w:t>
+      </w:r>
+    </w:p>
+    <w:bookmarkEnd w:id="0"/>
+    <w:p>
+      <w:pPr>
+        <w:autoSpaceDE w:val="0"/>
+        <w:autoSpaceDN w:val="0"/>
+        <w:adjustRightInd w:val="0"/>
+        <w:spacing w:after="0" w:line="240" w:lineRule="auto"/>
+        <w:ind w:left="720"/>
+        <w:rPr>
+          <w:rFonts w:ascii="Times New Roman" w:hAnsi="Times New Roman" w:cs="Times New Roman"/>
+          <w:i/>
+          <w:iCs/>
+        </w:rPr>
+      </w:pPr>
+      <w:r>
+        <w:rPr>
+          <w:rFonts w:ascii="Times New Roman" w:hAnsi="Times New Roman" w:cs="Times New Roman"/>
+          <w:i/>
+          <w:iCs/>
+        </w:rPr>
+        <w:t>1st-leveI necromancy</w:t>
+      </w:r>
+    </w:p>
+    <w:p>
+      <w:pPr>
+        <w:autoSpaceDE w:val="0"/>
+        <w:autoSpaceDN w:val="0"/>
+        <w:adjustRightInd w:val="0"/>
+        <w:spacing w:after="0" w:line="240" w:lineRule="auto"/>
+        <w:ind w:left="720"/>
+        <w:rPr>
+          <w:rFonts w:ascii="Times New Roman" w:hAnsi="Times New Roman" w:cs="Times New Roman"/>
+        </w:rPr>
+      </w:pPr>
+      <w:r>
+        <w:rPr>
+          <w:rFonts w:ascii="Times New Roman" w:hAnsi="Times New Roman" w:cs="Times New Roman"/>
+          <w:b/>
+          <w:bCs/>
+        </w:rPr>
+        <w:t xml:space="preserve">Casting Time: </w:t>
+      </w:r>
+      <w:r>
+        <w:rPr>
+          <w:rFonts w:ascii="Times New Roman" w:hAnsi="Times New Roman" w:cs="Times New Roman"/>
+        </w:rPr>
+        <w:t>I action</w:t>
+      </w:r>
+    </w:p>
+    <w:p>
+      <w:pPr>
+        <w:autoSpaceDE w:val="0"/>
+        <w:autoSpaceDN w:val="0"/>
+        <w:adjustRightInd w:val="0"/>
+        <w:spacing w:after="0" w:line="240" w:lineRule="auto"/>
+        <w:ind w:left="720"/>
+        <w:rPr>
+          <w:rFonts w:ascii="Times New Roman" w:hAnsi="Times New Roman" w:cs="Times New Roman"/>
+        </w:rPr>
+      </w:pPr>
+      <w:r>
+        <w:rPr>
+          <w:rFonts w:ascii="Times New Roman" w:hAnsi="Times New Roman" w:cs="Times New Roman"/>
+          <w:b/>
+          <w:bCs/>
+        </w:rPr>
+        <w:t xml:space="preserve">Range: </w:t>
+      </w:r>
+      <w:r>
+        <w:rPr>
+          <w:rFonts w:ascii="Times New Roman" w:hAnsi="Times New Roman" w:cs="Times New Roman"/>
+        </w:rPr>
+        <w:t>60 feet</w:t>
+      </w:r>
+    </w:p>
+    <w:p>
+      <w:pPr>
+        <w:autoSpaceDE w:val="0"/>
+        <w:autoSpaceDN w:val="0"/>
+        <w:adjustRightInd w:val="0"/>
+        <w:spacing w:after="0" w:line="240" w:lineRule="auto"/>
+        <w:ind w:left="720"/>
+        <w:rPr>
+          <w:rFonts w:ascii="Times New Roman" w:hAnsi="Times New Roman" w:cs="Times New Roman"/>
+        </w:rPr>
+      </w:pPr>
+      <w:r>
+        <w:rPr>
+          <w:rFonts w:ascii="Times New Roman" w:hAnsi="Times New Roman" w:cs="Times New Roman"/>
+          <w:b/>
+          <w:bCs/>
+        </w:rPr>
+        <w:t xml:space="preserve">Components: </w:t>
+      </w:r>
+      <w:r>
+        <w:rPr>
+          <w:rFonts w:ascii="Times New Roman" w:hAnsi="Times New Roman" w:cs="Times New Roman"/>
+        </w:rPr>
+        <w:t>V, 5</w:t>
+      </w:r>
+    </w:p>
+    <w:p>
+      <w:pPr>
+        <w:autoSpaceDE w:val="0"/>
+        <w:autoSpaceDN w:val="0"/>
+        <w:adjustRightInd w:val="0"/>
+        <w:spacing w:after="0" w:line="240" w:lineRule="auto"/>
+        <w:ind w:left="720"/>
+        <w:rPr>
+          <w:rFonts w:ascii="Times New Roman" w:hAnsi="Times New Roman" w:cs="Times New Roman"/>
+        </w:rPr>
+      </w:pPr>
+      <w:r>
+        <w:rPr>
+          <w:rFonts w:ascii="Times New Roman" w:hAnsi="Times New Roman" w:cs="Times New Roman"/>
+          <w:b/>
+          <w:bCs/>
+        </w:rPr>
+        <w:t xml:space="preserve">Duration: </w:t>
+      </w:r>
+      <w:r>
+        <w:rPr>
+          <w:rFonts w:ascii="Times New Roman" w:hAnsi="Times New Roman" w:cs="Times New Roman"/>
+        </w:rPr>
+        <w:t>Instantaneous</w:t>
+      </w:r>
+    </w:p>
+    <w:p>
+      <w:pPr>
+        <w:autoSpaceDE w:val="0"/>
+        <w:autoSpaceDN w:val="0"/>
+        <w:adjustRightInd w:val="0"/>
+        <w:spacing w:after="0" w:line="240" w:lineRule="auto"/>
+        <w:ind w:left="720"/>
+        <w:rPr>
+          <w:rFonts w:ascii="Times New Roman" w:hAnsi="Times New Roman" w:cs="Times New Roman"/>
+        </w:rPr>
+      </w:pPr>
+      <w:r>
+        <w:rPr>
+          <w:rFonts w:ascii="Times New Roman" w:hAnsi="Times New Roman" w:cs="Times New Roman"/>
+        </w:rPr>
+        <w:t>A ray of sickening greenish energy lashes out toward</w:t>
+      </w:r>
+    </w:p>
+    <w:p>
+      <w:pPr>
+        <w:autoSpaceDE w:val="0"/>
+        <w:autoSpaceDN w:val="0"/>
+        <w:adjustRightInd w:val="0"/>
+        <w:spacing w:after="0" w:line="240" w:lineRule="auto"/>
+        <w:ind w:left="720"/>
+        <w:rPr>
+          <w:rFonts w:ascii="Times New Roman" w:hAnsi="Times New Roman" w:cs="Times New Roman"/>
+        </w:rPr>
+      </w:pPr>
+      <w:proofErr w:type="gramStart"/>
+      <w:r>
+        <w:rPr>
+          <w:rFonts w:ascii="Times New Roman" w:hAnsi="Times New Roman" w:cs="Times New Roman"/>
+        </w:rPr>
+        <w:t>a</w:t>
+      </w:r>
+      <w:proofErr w:type="gramEnd"/>
+      <w:r>
+        <w:rPr>
+          <w:rFonts w:ascii="Times New Roman" w:hAnsi="Times New Roman" w:cs="Times New Roman"/>
+        </w:rPr>
+        <w:t xml:space="preserve"> creature within range. Make a ranged spell attack</w:t>
+      </w:r>
+    </w:p>
+    <w:p>
+      <w:pPr>
+        <w:autoSpaceDE w:val="0"/>
+        <w:autoSpaceDN w:val="0"/>
+        <w:adjustRightInd w:val="0"/>
+        <w:spacing w:after="0" w:line="240" w:lineRule="auto"/>
+        <w:ind w:left="720"/>
+        <w:rPr>
+          <w:rFonts w:ascii="Times New Roman" w:hAnsi="Times New Roman" w:cs="Times New Roman"/>
+        </w:rPr>
+      </w:pPr>
+      <w:proofErr w:type="gramStart"/>
+      <w:r>
+        <w:rPr>
+          <w:rFonts w:ascii="Times New Roman" w:hAnsi="Times New Roman" w:cs="Times New Roman"/>
+        </w:rPr>
+        <w:t>against</w:t>
+      </w:r>
+      <w:proofErr w:type="gramEnd"/>
+      <w:r>
+        <w:rPr>
+          <w:rFonts w:ascii="Times New Roman" w:hAnsi="Times New Roman" w:cs="Times New Roman"/>
+        </w:rPr>
+        <w:t xml:space="preserve"> the target. On a hit, the target takes 2d8 </w:t>
+      </w:r>
+      <w:proofErr w:type="gramStart"/>
+      <w:r>
+        <w:rPr>
+          <w:rFonts w:ascii="Times New Roman" w:hAnsi="Times New Roman" w:cs="Times New Roman"/>
+        </w:rPr>
+        <w:t>poison</w:t>
+      </w:r>
+      <w:proofErr w:type="gramEnd"/>
+    </w:p>
+    <w:p>
+      <w:pPr>
+        <w:autoSpaceDE w:val="0"/>
+        <w:autoSpaceDN w:val="0"/>
+        <w:adjustRightInd w:val="0"/>
+        <w:spacing w:after="0" w:line="240" w:lineRule="auto"/>
+        <w:ind w:left="720"/>
+        <w:rPr>
+          <w:rFonts w:ascii="Times New Roman" w:hAnsi="Times New Roman" w:cs="Times New Roman"/>
+        </w:rPr>
+      </w:pPr>
+      <w:proofErr w:type="gramStart"/>
+      <w:r>
+        <w:rPr>
+          <w:rFonts w:ascii="Times New Roman" w:hAnsi="Times New Roman" w:cs="Times New Roman"/>
+        </w:rPr>
+        <w:t>damage</w:t>
+      </w:r>
+      <w:proofErr w:type="gramEnd"/>
+      <w:r>
+        <w:rPr>
+          <w:rFonts w:ascii="Times New Roman" w:hAnsi="Times New Roman" w:cs="Times New Roman"/>
+        </w:rPr>
+        <w:t xml:space="preserve"> and must make a Constitution saving throw.</w:t>
+      </w:r>
+    </w:p>
+    <w:p>
+      <w:pPr>
+        <w:autoSpaceDE w:val="0"/>
+        <w:autoSpaceDN w:val="0"/>
+        <w:adjustRightInd w:val="0"/>
+        <w:spacing w:after="0" w:line="240" w:lineRule="auto"/>
+        <w:ind w:left="720"/>
+        <w:rPr>
+          <w:rFonts w:ascii="Times New Roman" w:hAnsi="Times New Roman" w:cs="Times New Roman"/>
+        </w:rPr>
+      </w:pPr>
+      <w:r>
+        <w:rPr>
+          <w:rFonts w:ascii="Times New Roman" w:hAnsi="Times New Roman" w:cs="Times New Roman"/>
+        </w:rPr>
+        <w:t>On a failed save, it is also poisoned until the end of</w:t>
+      </w:r>
+    </w:p>
+    <w:p>
+      <w:pPr>
+        <w:autoSpaceDE w:val="0"/>
+        <w:autoSpaceDN w:val="0"/>
+        <w:adjustRightInd w:val="0"/>
+        <w:spacing w:after="0" w:line="240" w:lineRule="auto"/>
+        <w:ind w:left="720"/>
+        <w:rPr>
+          <w:rFonts w:ascii="Times New Roman" w:hAnsi="Times New Roman" w:cs="Times New Roman"/>
+        </w:rPr>
+      </w:pPr>
+      <w:proofErr w:type="gramStart"/>
+      <w:r>
+        <w:rPr>
+          <w:rFonts w:ascii="Times New Roman" w:hAnsi="Times New Roman" w:cs="Times New Roman"/>
+        </w:rPr>
+        <w:t>your</w:t>
+      </w:r>
+      <w:proofErr w:type="gramEnd"/>
+      <w:r>
+        <w:rPr>
+          <w:rFonts w:ascii="Times New Roman" w:hAnsi="Times New Roman" w:cs="Times New Roman"/>
+        </w:rPr>
+        <w:t xml:space="preserve"> next </w:t>
+      </w:r>
+      <w:proofErr w:type="spellStart"/>
+      <w:r>
+        <w:rPr>
+          <w:rFonts w:ascii="Times New Roman" w:hAnsi="Times New Roman" w:cs="Times New Roman"/>
+        </w:rPr>
+        <w:t>turno</w:t>
+      </w:r>
+      <w:proofErr w:type="spellEnd"/>
+    </w:p>
+    <w:p>
+      <w:pPr>
+        <w:autoSpaceDE w:val="0"/>
+        <w:autoSpaceDN w:val="0"/>
+        <w:adjustRightInd w:val="0"/>
+        <w:spacing w:after="0" w:line="240" w:lineRule="auto"/>
+        <w:ind w:left="720"/>
+        <w:rPr>
+          <w:rFonts w:ascii="Times New Roman" w:hAnsi="Times New Roman" w:cs="Times New Roman"/>
+        </w:rPr>
+      </w:pPr>
+      <w:proofErr w:type="gramStart"/>
+      <w:r>
+        <w:rPr>
+          <w:rFonts w:ascii="Times New Roman" w:hAnsi="Times New Roman" w:cs="Times New Roman"/>
+          <w:b/>
+          <w:bCs/>
+          <w:i/>
+          <w:iCs/>
+        </w:rPr>
+        <w:t xml:space="preserve">At Higher </w:t>
+      </w:r>
+      <w:proofErr w:type="spellStart"/>
+      <w:r>
+        <w:rPr>
+          <w:rFonts w:ascii="Times New Roman" w:hAnsi="Times New Roman" w:cs="Times New Roman"/>
+          <w:b/>
+          <w:bCs/>
+          <w:i/>
+          <w:iCs/>
+        </w:rPr>
+        <w:t>Leve</w:t>
+      </w:r>
+      <w:proofErr w:type="spellEnd"/>
+      <w:r>
+        <w:rPr>
+          <w:rFonts w:ascii="Times New Roman" w:hAnsi="Times New Roman" w:cs="Times New Roman"/>
+          <w:b/>
+          <w:bCs/>
+          <w:i/>
+          <w:iCs/>
+        </w:rPr>
+        <w:t>/s.</w:t>
+      </w:r>
+      <w:proofErr w:type="gramEnd"/>
+      <w:r>
+        <w:rPr>
+          <w:rFonts w:ascii="Times New Roman" w:hAnsi="Times New Roman" w:cs="Times New Roman"/>
+          <w:b/>
+          <w:bCs/>
+          <w:i/>
+          <w:iCs/>
+        </w:rPr>
+        <w:t xml:space="preserve"> </w:t>
+      </w:r>
+      <w:r>
+        <w:rPr>
+          <w:rFonts w:ascii="Times New Roman" w:hAnsi="Times New Roman" w:cs="Times New Roman"/>
+        </w:rPr>
+        <w:t>When you cast this spell using a</w:t>
+      </w:r>
+    </w:p>
+    <w:p>
+      <w:pPr>
+        <w:autoSpaceDE w:val="0"/>
+        <w:autoSpaceDN w:val="0"/>
+        <w:adjustRightInd w:val="0"/>
+        <w:spacing w:after="0" w:line="240" w:lineRule="auto"/>
+        <w:ind w:left="720"/>
+        <w:rPr>
+          <w:rFonts w:ascii="Times New Roman" w:hAnsi="Times New Roman" w:cs="Times New Roman"/>
+        </w:rPr>
+      </w:pPr>
+      <w:proofErr w:type="gramStart"/>
+      <w:r>
+        <w:rPr>
+          <w:rFonts w:ascii="Times New Roman" w:hAnsi="Times New Roman" w:cs="Times New Roman"/>
+        </w:rPr>
+        <w:t>spell</w:t>
+      </w:r>
+      <w:proofErr w:type="gramEnd"/>
+      <w:r>
+        <w:rPr>
+          <w:rFonts w:ascii="Times New Roman" w:hAnsi="Times New Roman" w:cs="Times New Roman"/>
+        </w:rPr>
+        <w:t xml:space="preserve"> slot of 2nd </w:t>
+      </w:r>
+      <w:proofErr w:type="spellStart"/>
+      <w:r>
+        <w:rPr>
+          <w:rFonts w:ascii="Times New Roman" w:hAnsi="Times New Roman" w:cs="Times New Roman"/>
+        </w:rPr>
+        <w:t>levei</w:t>
+      </w:r>
+      <w:proofErr w:type="spellEnd"/>
+      <w:r>
+        <w:rPr>
+          <w:rFonts w:ascii="Times New Roman" w:hAnsi="Times New Roman" w:cs="Times New Roman"/>
+        </w:rPr>
+        <w:t xml:space="preserve"> </w:t>
+      </w:r>
+      <w:proofErr w:type="spellStart"/>
+      <w:r>
+        <w:rPr>
+          <w:rFonts w:ascii="Times New Roman" w:hAnsi="Times New Roman" w:cs="Times New Roman"/>
+        </w:rPr>
+        <w:t>ar</w:t>
+      </w:r>
+      <w:proofErr w:type="spellEnd"/>
+      <w:r>
+        <w:rPr>
+          <w:rFonts w:ascii="Times New Roman" w:hAnsi="Times New Roman" w:cs="Times New Roman"/>
+        </w:rPr>
+        <w:t xml:space="preserve"> higher, the damage increases by</w:t>
+      </w:r>
+    </w:p>
+    <w:p>
+      <w:pPr>
+        <w:autoSpaceDE w:val="0"/>
+        <w:autoSpaceDN w:val="0"/>
+        <w:adjustRightInd w:val="0"/>
+        <w:spacing w:after="0" w:line="240" w:lineRule="auto"/>
+        <w:ind w:left="720"/>
+        <w:rPr>
+          <w:rFonts w:ascii="Times New Roman" w:hAnsi="Times New Roman" w:cs="Times New Roman"/>
+        </w:rPr>
+      </w:pPr>
+      <w:proofErr w:type="gramStart"/>
+      <w:r>
+        <w:rPr>
+          <w:rFonts w:ascii="Times New Roman" w:hAnsi="Times New Roman" w:cs="Times New Roman"/>
+        </w:rPr>
+        <w:t>ld8</w:t>
+      </w:r>
+      <w:proofErr w:type="gramEnd"/>
+      <w:r>
+        <w:rPr>
+          <w:rFonts w:ascii="Times New Roman" w:hAnsi="Times New Roman" w:cs="Times New Roman"/>
+        </w:rPr>
+        <w:t xml:space="preserve"> for each slot </w:t>
+      </w:r>
+      <w:proofErr w:type="spellStart"/>
+      <w:r>
+        <w:rPr>
+          <w:rFonts w:ascii="Times New Roman" w:hAnsi="Times New Roman" w:cs="Times New Roman"/>
+        </w:rPr>
+        <w:t>levei</w:t>
+      </w:r>
+      <w:proofErr w:type="spellEnd"/>
+      <w:r>
+        <w:rPr>
+          <w:rFonts w:ascii="Times New Roman" w:hAnsi="Times New Roman" w:cs="Times New Roman"/>
+        </w:rPr>
+        <w:t xml:space="preserve"> above 1st.</w:t>
+      </w:r>
+    </w:p>
+    <w:p>
+      <w:pPr>
+        <w:autoSpaceDE w:val="0"/>
+        <w:autoSpaceDN w:val="0"/>
+        <w:adjustRightInd w:val="0"/>
+        <w:spacing w:after="0" w:line="240" w:lineRule="auto"/>
+        <w:rPr>
+          <w:rFonts w:ascii="Times New Roman" w:hAnsi="Times New Roman" w:cs="Times New Roman"/>
+          <w:sz w:val="24"/>
+          <w:szCs w:val="24"/>
+        </w:rPr>
+      </w:pPr>
+      <w:r>
+        <w:rPr>
+          <w:rFonts w:ascii="Times New Roman" w:hAnsi="Times New Roman" w:cs="Times New Roman"/>
+          <w:sz w:val="24"/>
+          <w:szCs w:val="24"/>
+        </w:rPr>
+        <w:t>11-POISON SPRAY</w:t>
+      </w:r>
+    </w:p>
+    <w:p>
+      <w:pPr>
+        <w:autoSpaceDE w:val="0"/>
+        <w:autoSpaceDN w:val="0"/>
+        <w:adjustRightInd w:val="0"/>
+        <w:spacing w:after="0" w:line="240" w:lineRule="auto"/>
+        <w:ind w:left="720"/>
+        <w:rPr>
+          <w:rFonts w:ascii="Times New Roman" w:hAnsi="Times New Roman" w:cs="Times New Roman"/>
+          <w:i/>
+          <w:iCs/>
+          <w:sz w:val="24"/>
+          <w:szCs w:val="24"/>
+        </w:rPr>
+      </w:pPr>
+      <w:r>
+        <w:rPr>
+          <w:rFonts w:ascii="Times New Roman" w:hAnsi="Times New Roman" w:cs="Times New Roman"/>
+          <w:i/>
+          <w:iCs/>
+          <w:sz w:val="24"/>
+          <w:szCs w:val="24"/>
+        </w:rPr>
+        <w:t xml:space="preserve">Conjuration </w:t>
+      </w:r>
+      <w:proofErr w:type="spellStart"/>
+      <w:r>
+        <w:rPr>
+          <w:rFonts w:ascii="Times New Roman" w:hAnsi="Times New Roman" w:cs="Times New Roman"/>
+          <w:i/>
+          <w:iCs/>
+          <w:sz w:val="24"/>
+          <w:szCs w:val="24"/>
+        </w:rPr>
+        <w:t>cantrip</w:t>
+      </w:r>
+      <w:proofErr w:type="spellEnd"/>
+    </w:p>
+    <w:p>
+      <w:pPr>
+        <w:autoSpaceDE w:val="0"/>
+        <w:autoSpaceDN w:val="0"/>
+        <w:adjustRightInd w:val="0"/>
+        <w:spacing w:after="0" w:line="240" w:lineRule="auto"/>
+        <w:ind w:left="720"/>
+        <w:rPr>
+          <w:rFonts w:ascii="Times New Roman" w:hAnsi="Times New Roman" w:cs="Times New Roman"/>
+          <w:sz w:val="24"/>
+          <w:szCs w:val="24"/>
+        </w:rPr>
+      </w:pPr>
+      <w:r>
+        <w:rPr>
+          <w:rFonts w:ascii="Times New Roman" w:hAnsi="Times New Roman" w:cs="Times New Roman"/>
+          <w:sz w:val="24"/>
+          <w:szCs w:val="24"/>
+        </w:rPr>
+        <w:t>Casting Time: I action</w:t>
+      </w:r>
+    </w:p>
+    <w:p>
+      <w:pPr>
+        <w:autoSpaceDE w:val="0"/>
+        <w:autoSpaceDN w:val="0"/>
+        <w:adjustRightInd w:val="0"/>
+        <w:spacing w:after="0" w:line="240" w:lineRule="auto"/>
+        <w:ind w:left="720"/>
+        <w:rPr>
+          <w:rFonts w:ascii="Times New Roman" w:hAnsi="Times New Roman" w:cs="Times New Roman"/>
+          <w:sz w:val="24"/>
+          <w:szCs w:val="24"/>
+        </w:rPr>
+      </w:pPr>
+      <w:r>
+        <w:rPr>
+          <w:rFonts w:ascii="Times New Roman" w:hAnsi="Times New Roman" w:cs="Times New Roman"/>
+          <w:sz w:val="24"/>
+          <w:szCs w:val="24"/>
+        </w:rPr>
+        <w:t>Range: 10 feet</w:t>
+      </w:r>
+    </w:p>
+    <w:p>
+      <w:pPr>
+        <w:autoSpaceDE w:val="0"/>
+        <w:autoSpaceDN w:val="0"/>
+        <w:adjustRightInd w:val="0"/>
+        <w:spacing w:after="0" w:line="240" w:lineRule="auto"/>
+        <w:ind w:left="720"/>
+        <w:rPr>
+          <w:rFonts w:ascii="Times New Roman" w:hAnsi="Times New Roman" w:cs="Times New Roman"/>
+          <w:sz w:val="24"/>
+          <w:szCs w:val="24"/>
+        </w:rPr>
+      </w:pPr>
+      <w:r>
+        <w:rPr>
+          <w:rFonts w:ascii="Times New Roman" w:hAnsi="Times New Roman" w:cs="Times New Roman"/>
+          <w:sz w:val="24"/>
+          <w:szCs w:val="24"/>
+        </w:rPr>
+        <w:t>Components: V</w:t>
+      </w:r>
+      <w:proofErr w:type="gramStart"/>
+      <w:r>
+        <w:rPr>
+          <w:rFonts w:ascii="Times New Roman" w:hAnsi="Times New Roman" w:cs="Times New Roman"/>
+          <w:sz w:val="24"/>
+          <w:szCs w:val="24"/>
+        </w:rPr>
+        <w:t>,S</w:t>
+      </w:r>
+      <w:proofErr w:type="gramEnd"/>
+    </w:p>
+    <w:p>
+      <w:pPr>
+        <w:autoSpaceDE w:val="0"/>
+        <w:autoSpaceDN w:val="0"/>
+        <w:adjustRightInd w:val="0"/>
+        <w:spacing w:after="0" w:line="240" w:lineRule="auto"/>
+        <w:ind w:left="720"/>
+        <w:rPr>
+          <w:rFonts w:ascii="Times New Roman" w:hAnsi="Times New Roman" w:cs="Times New Roman"/>
+          <w:sz w:val="24"/>
+          <w:szCs w:val="24"/>
+        </w:rPr>
+      </w:pPr>
+      <w:r>
+        <w:rPr>
+          <w:rFonts w:ascii="Times New Roman" w:hAnsi="Times New Roman" w:cs="Times New Roman"/>
+          <w:sz w:val="24"/>
+          <w:szCs w:val="24"/>
+        </w:rPr>
+        <w:t>Duration: Instantaneous</w:t>
+      </w:r>
+    </w:p>
+    <w:p>
+      <w:pPr>
+        <w:autoSpaceDE w:val="0"/>
+        <w:autoSpaceDN w:val="0"/>
+        <w:adjustRightInd w:val="0"/>
+        <w:spacing w:after="0" w:line="240" w:lineRule="auto"/>
+        <w:ind w:left="720"/>
+        <w:rPr>
+          <w:rFonts w:ascii="Times New Roman" w:hAnsi="Times New Roman" w:cs="Times New Roman"/>
+          <w:sz w:val="24"/>
+          <w:szCs w:val="24"/>
+        </w:rPr>
+      </w:pPr>
+      <w:proofErr w:type="spellStart"/>
+      <w:r>
+        <w:rPr>
+          <w:rFonts w:ascii="Times New Roman" w:hAnsi="Times New Roman" w:cs="Times New Roman"/>
+          <w:sz w:val="24"/>
+          <w:szCs w:val="24"/>
+        </w:rPr>
+        <w:t>Vou</w:t>
+      </w:r>
+      <w:proofErr w:type="spellEnd"/>
+      <w:r>
+        <w:rPr>
+          <w:rFonts w:ascii="Times New Roman" w:hAnsi="Times New Roman" w:cs="Times New Roman"/>
+          <w:sz w:val="24"/>
+          <w:szCs w:val="24"/>
+        </w:rPr>
+        <w:t xml:space="preserve"> extend your hand toward a creature you can see</w:t>
+      </w:r>
+    </w:p>
+    <w:p>
+      <w:pPr>
+        <w:autoSpaceDE w:val="0"/>
+        <w:autoSpaceDN w:val="0"/>
+        <w:adjustRightInd w:val="0"/>
+        <w:spacing w:after="0" w:line="240" w:lineRule="auto"/>
+        <w:ind w:left="720"/>
+        <w:rPr>
+          <w:rFonts w:ascii="Times New Roman" w:hAnsi="Times New Roman" w:cs="Times New Roman"/>
+          <w:sz w:val="24"/>
+          <w:szCs w:val="24"/>
+        </w:rPr>
+      </w:pPr>
+      <w:proofErr w:type="gramStart"/>
+      <w:r>
+        <w:rPr>
+          <w:rFonts w:ascii="Times New Roman" w:hAnsi="Times New Roman" w:cs="Times New Roman"/>
+          <w:sz w:val="24"/>
+          <w:szCs w:val="24"/>
+        </w:rPr>
+        <w:t>within</w:t>
+      </w:r>
+      <w:proofErr w:type="gramEnd"/>
+      <w:r>
+        <w:rPr>
+          <w:rFonts w:ascii="Times New Roman" w:hAnsi="Times New Roman" w:cs="Times New Roman"/>
+          <w:sz w:val="24"/>
+          <w:szCs w:val="24"/>
+        </w:rPr>
+        <w:t xml:space="preserve"> range and project a puff of noxious gas from your</w:t>
+      </w:r>
+    </w:p>
+    <w:p>
+      <w:pPr>
+        <w:autoSpaceDE w:val="0"/>
+        <w:autoSpaceDN w:val="0"/>
+        <w:adjustRightInd w:val="0"/>
+        <w:spacing w:after="0" w:line="240" w:lineRule="auto"/>
+        <w:ind w:left="720"/>
+        <w:rPr>
+          <w:rFonts w:ascii="Times New Roman" w:hAnsi="Times New Roman" w:cs="Times New Roman"/>
+          <w:sz w:val="24"/>
+          <w:szCs w:val="24"/>
+        </w:rPr>
+      </w:pPr>
+      <w:proofErr w:type="spellStart"/>
+      <w:proofErr w:type="gramStart"/>
+      <w:r>
+        <w:rPr>
+          <w:rFonts w:ascii="Times New Roman" w:hAnsi="Times New Roman" w:cs="Times New Roman"/>
+          <w:sz w:val="24"/>
+          <w:szCs w:val="24"/>
+        </w:rPr>
+        <w:t>paIm</w:t>
+      </w:r>
+      <w:proofErr w:type="spellEnd"/>
+      <w:proofErr w:type="gramEnd"/>
+      <w:r>
+        <w:rPr>
+          <w:rFonts w:ascii="Times New Roman" w:hAnsi="Times New Roman" w:cs="Times New Roman"/>
+          <w:sz w:val="24"/>
+          <w:szCs w:val="24"/>
+        </w:rPr>
+        <w:t>. The creature must succeed on a Constitution</w:t>
+      </w:r>
+    </w:p>
+    <w:p>
+      <w:pPr>
+        <w:autoSpaceDE w:val="0"/>
+        <w:autoSpaceDN w:val="0"/>
+        <w:adjustRightInd w:val="0"/>
+        <w:spacing w:after="0" w:line="240" w:lineRule="auto"/>
+        <w:ind w:left="720"/>
+        <w:rPr>
+          <w:rFonts w:ascii="Times New Roman" w:hAnsi="Times New Roman" w:cs="Times New Roman"/>
+          <w:sz w:val="24"/>
+          <w:szCs w:val="24"/>
+        </w:rPr>
+      </w:pPr>
+      <w:proofErr w:type="gramStart"/>
+      <w:r>
+        <w:rPr>
+          <w:rFonts w:ascii="Times New Roman" w:hAnsi="Times New Roman" w:cs="Times New Roman"/>
+          <w:sz w:val="24"/>
+          <w:szCs w:val="24"/>
+        </w:rPr>
+        <w:t>saving</w:t>
+      </w:r>
+      <w:proofErr w:type="gramEnd"/>
+      <w:r>
+        <w:rPr>
+          <w:rFonts w:ascii="Times New Roman" w:hAnsi="Times New Roman" w:cs="Times New Roman"/>
+          <w:sz w:val="24"/>
+          <w:szCs w:val="24"/>
+        </w:rPr>
+        <w:t xml:space="preserve"> throw </w:t>
+      </w:r>
+      <w:proofErr w:type="spellStart"/>
+      <w:r>
+        <w:rPr>
+          <w:rFonts w:ascii="Times New Roman" w:hAnsi="Times New Roman" w:cs="Times New Roman"/>
+          <w:sz w:val="24"/>
+          <w:szCs w:val="24"/>
+        </w:rPr>
+        <w:t>ar</w:t>
+      </w:r>
+      <w:proofErr w:type="spellEnd"/>
+      <w:r>
+        <w:rPr>
+          <w:rFonts w:ascii="Times New Roman" w:hAnsi="Times New Roman" w:cs="Times New Roman"/>
+          <w:sz w:val="24"/>
+          <w:szCs w:val="24"/>
+        </w:rPr>
+        <w:t xml:space="preserve"> take Idl2 poison damage.</w:t>
+      </w:r>
+    </w:p>
+    <w:p>
+      <w:pPr>
+        <w:autoSpaceDE w:val="0"/>
+        <w:autoSpaceDN w:val="0"/>
+        <w:adjustRightInd w:val="0"/>
+        <w:spacing w:after="0" w:line="240" w:lineRule="auto"/>
+        <w:ind w:left="720"/>
+        <w:rPr>
+          <w:rFonts w:ascii="Times New Roman" w:hAnsi="Times New Roman" w:cs="Times New Roman"/>
+          <w:sz w:val="24"/>
+          <w:szCs w:val="24"/>
+        </w:rPr>
+      </w:pPr>
+      <w:r>
+        <w:rPr>
+          <w:rFonts w:ascii="Times New Roman" w:hAnsi="Times New Roman" w:cs="Times New Roman"/>
+          <w:sz w:val="24"/>
+          <w:szCs w:val="24"/>
+        </w:rPr>
+        <w:t>This spell's damage increases by Idl2 when you reach</w:t>
+      </w:r>
+    </w:p>
+    <w:p>
+      <w:pPr>
+        <w:spacing w:after="100" w:line="240" w:lineRule="auto"/>
+        <w:ind w:left="720"/>
+        <w:rPr>
+          <w:rFonts w:ascii="Times New Roman" w:hAnsi="Times New Roman" w:cs="Times New Roman"/>
+          <w:sz w:val="24"/>
+          <w:szCs w:val="24"/>
+        </w:rPr>
+      </w:pPr>
+      <w:proofErr w:type="gramStart"/>
+      <w:r>
+        <w:rPr>
+          <w:rFonts w:ascii="Times New Roman" w:hAnsi="Times New Roman" w:cs="Times New Roman"/>
+          <w:sz w:val="24"/>
+          <w:szCs w:val="24"/>
+        </w:rPr>
+        <w:t xml:space="preserve">5th </w:t>
+      </w:r>
+      <w:proofErr w:type="spellStart"/>
+      <w:r>
+        <w:rPr>
+          <w:rFonts w:ascii="Times New Roman" w:hAnsi="Times New Roman" w:cs="Times New Roman"/>
+          <w:sz w:val="24"/>
+          <w:szCs w:val="24"/>
+        </w:rPr>
+        <w:t>leveI</w:t>
+      </w:r>
+      <w:proofErr w:type="spellEnd"/>
+      <w:r>
+        <w:rPr>
+          <w:rFonts w:ascii="Times New Roman" w:hAnsi="Times New Roman" w:cs="Times New Roman"/>
+          <w:sz w:val="24"/>
+          <w:szCs w:val="24"/>
+        </w:rPr>
+        <w:t xml:space="preserve"> (2dI2), 11th </w:t>
+      </w:r>
+      <w:proofErr w:type="spellStart"/>
+      <w:r>
+        <w:rPr>
+          <w:rFonts w:ascii="Times New Roman" w:hAnsi="Times New Roman" w:cs="Times New Roman"/>
+          <w:sz w:val="24"/>
+          <w:szCs w:val="24"/>
+        </w:rPr>
+        <w:t>levei</w:t>
+      </w:r>
+      <w:proofErr w:type="spellEnd"/>
+      <w:r>
+        <w:rPr>
+          <w:rFonts w:ascii="Times New Roman" w:hAnsi="Times New Roman" w:cs="Times New Roman"/>
+          <w:sz w:val="24"/>
+          <w:szCs w:val="24"/>
+        </w:rPr>
+        <w:t xml:space="preserve"> (3dI2), and 17th </w:t>
+      </w:r>
+      <w:proofErr w:type="spellStart"/>
+      <w:r>
+        <w:rPr>
+          <w:rFonts w:ascii="Times New Roman" w:hAnsi="Times New Roman" w:cs="Times New Roman"/>
+          <w:sz w:val="24"/>
+          <w:szCs w:val="24"/>
+        </w:rPr>
+        <w:t>leveI</w:t>
+      </w:r>
+      <w:proofErr w:type="spellEnd"/>
+      <w:r>
+        <w:rPr>
+          <w:rFonts w:ascii="Times New Roman" w:hAnsi="Times New Roman" w:cs="Times New Roman"/>
+          <w:sz w:val="24"/>
+          <w:szCs w:val="24"/>
+        </w:rPr>
+        <w:t xml:space="preserve"> (4dI2).</w:t>
+      </w:r>
+      <w:proofErr w:type="gramEnd"/>
+    </w:p>
+    <w:p>
+      <w:pPr>
+        <w:autoSpaceDE w:val="0"/>
+        <w:autoSpaceDN w:val="0"/>
+        <w:adjustRightInd w:val="0"/>
+        <w:spacing w:after="0" w:line="240" w:lineRule="auto"/>
+        <w:rPr>
+          <w:rFonts w:ascii="Times New Roman" w:hAnsi="Times New Roman" w:cs="Times New Roman"/>
+          <w:sz w:val="24"/>
+          <w:szCs w:val="24"/>
+        </w:rPr>
+      </w:pPr>
+      <w:r>
+        <w:rPr>
+          <w:rFonts w:ascii="Times New Roman" w:hAnsi="Times New Roman" w:cs="Times New Roman"/>
+          <w:sz w:val="24"/>
+          <w:szCs w:val="24"/>
+        </w:rPr>
+        <w:t>12-LIGHT</w:t>
+      </w:r>
+    </w:p>
+    <w:p>
+      <w:pPr>
+        <w:autoSpaceDE w:val="0"/>
+        <w:autoSpaceDN w:val="0"/>
+        <w:adjustRightInd w:val="0"/>
+        <w:spacing w:after="0" w:line="240" w:lineRule="auto"/>
+        <w:ind w:left="720"/>
+        <w:rPr>
+          <w:rFonts w:ascii="Times New Roman" w:hAnsi="Times New Roman" w:cs="Times New Roman"/>
+          <w:i/>
+          <w:iCs/>
+          <w:sz w:val="24"/>
+          <w:szCs w:val="24"/>
+        </w:rPr>
+      </w:pPr>
+      <w:r>
+        <w:rPr>
+          <w:rFonts w:ascii="Times New Roman" w:hAnsi="Times New Roman" w:cs="Times New Roman"/>
+          <w:i/>
+          <w:iCs/>
+          <w:sz w:val="24"/>
+          <w:szCs w:val="24"/>
+        </w:rPr>
+        <w:t xml:space="preserve">Evocation </w:t>
+      </w:r>
+      <w:proofErr w:type="spellStart"/>
+      <w:r>
+        <w:rPr>
+          <w:rFonts w:ascii="Times New Roman" w:hAnsi="Times New Roman" w:cs="Times New Roman"/>
+          <w:i/>
+          <w:iCs/>
+          <w:sz w:val="24"/>
+          <w:szCs w:val="24"/>
+        </w:rPr>
+        <w:t>cantrip</w:t>
+      </w:r>
+      <w:proofErr w:type="spellEnd"/>
+    </w:p>
+    <w:p>
+      <w:pPr>
+        <w:autoSpaceDE w:val="0"/>
+        <w:autoSpaceDN w:val="0"/>
+        <w:adjustRightInd w:val="0"/>
+        <w:spacing w:after="0" w:line="240" w:lineRule="auto"/>
+        <w:ind w:left="720"/>
+        <w:rPr>
+          <w:rFonts w:ascii="Times New Roman" w:hAnsi="Times New Roman" w:cs="Times New Roman"/>
+          <w:sz w:val="24"/>
+          <w:szCs w:val="24"/>
+        </w:rPr>
+      </w:pPr>
+      <w:r>
+        <w:rPr>
+          <w:rFonts w:ascii="Times New Roman" w:hAnsi="Times New Roman" w:cs="Times New Roman"/>
+          <w:sz w:val="24"/>
+          <w:szCs w:val="24"/>
+        </w:rPr>
+        <w:t xml:space="preserve">Casting Time: I </w:t>
+      </w:r>
+      <w:proofErr w:type="spellStart"/>
+      <w:r>
+        <w:rPr>
+          <w:rFonts w:ascii="Times New Roman" w:hAnsi="Times New Roman" w:cs="Times New Roman"/>
+          <w:sz w:val="24"/>
+          <w:szCs w:val="24"/>
+        </w:rPr>
+        <w:t>aetion</w:t>
+      </w:r>
+      <w:proofErr w:type="spellEnd"/>
+    </w:p>
+    <w:p>
+      <w:pPr>
+        <w:autoSpaceDE w:val="0"/>
+        <w:autoSpaceDN w:val="0"/>
+        <w:adjustRightInd w:val="0"/>
+        <w:spacing w:after="0" w:line="240" w:lineRule="auto"/>
+        <w:ind w:left="720"/>
+        <w:rPr>
+          <w:rFonts w:ascii="Times New Roman" w:hAnsi="Times New Roman" w:cs="Times New Roman"/>
+          <w:sz w:val="24"/>
+          <w:szCs w:val="24"/>
+        </w:rPr>
+      </w:pPr>
+      <w:r>
+        <w:rPr>
+          <w:rFonts w:ascii="Times New Roman" w:hAnsi="Times New Roman" w:cs="Times New Roman"/>
+          <w:sz w:val="24"/>
+          <w:szCs w:val="24"/>
+        </w:rPr>
+        <w:t xml:space="preserve">Range: </w:t>
+      </w:r>
+      <w:proofErr w:type="spellStart"/>
+      <w:r>
+        <w:rPr>
+          <w:rFonts w:ascii="Times New Roman" w:hAnsi="Times New Roman" w:cs="Times New Roman"/>
+          <w:sz w:val="24"/>
+          <w:szCs w:val="24"/>
+        </w:rPr>
+        <w:t>Toueh</w:t>
+      </w:r>
+      <w:proofErr w:type="spellEnd"/>
+    </w:p>
+    <w:p>
+      <w:pPr>
+        <w:autoSpaceDE w:val="0"/>
+        <w:autoSpaceDN w:val="0"/>
+        <w:adjustRightInd w:val="0"/>
+        <w:spacing w:after="0" w:line="240" w:lineRule="auto"/>
+        <w:ind w:left="720"/>
+        <w:rPr>
+          <w:rFonts w:ascii="Times New Roman" w:hAnsi="Times New Roman" w:cs="Times New Roman"/>
+          <w:sz w:val="24"/>
+          <w:szCs w:val="24"/>
+        </w:rPr>
+      </w:pPr>
+      <w:r>
+        <w:rPr>
+          <w:rFonts w:ascii="Times New Roman" w:hAnsi="Times New Roman" w:cs="Times New Roman"/>
+          <w:sz w:val="24"/>
+          <w:szCs w:val="24"/>
+        </w:rPr>
+        <w:t>Components: V</w:t>
+      </w:r>
+      <w:proofErr w:type="gramStart"/>
+      <w:r>
+        <w:rPr>
+          <w:rFonts w:ascii="Times New Roman" w:hAnsi="Times New Roman" w:cs="Times New Roman"/>
+          <w:sz w:val="24"/>
+          <w:szCs w:val="24"/>
+        </w:rPr>
+        <w:t>,M</w:t>
+      </w:r>
+      <w:proofErr w:type="gramEnd"/>
+      <w:r>
+        <w:rPr>
+          <w:rFonts w:ascii="Times New Roman" w:hAnsi="Times New Roman" w:cs="Times New Roman"/>
+          <w:sz w:val="24"/>
+          <w:szCs w:val="24"/>
+        </w:rPr>
+        <w:t xml:space="preserve">(a </w:t>
+      </w:r>
+      <w:proofErr w:type="spellStart"/>
+      <w:r>
+        <w:rPr>
+          <w:rFonts w:ascii="Times New Roman" w:hAnsi="Times New Roman" w:cs="Times New Roman"/>
+          <w:sz w:val="24"/>
+          <w:szCs w:val="24"/>
+        </w:rPr>
+        <w:t>firelly</w:t>
+      </w:r>
+      <w:proofErr w:type="spellEnd"/>
+      <w:r>
+        <w:rPr>
+          <w:rFonts w:ascii="Times New Roman" w:hAnsi="Times New Roman" w:cs="Times New Roman"/>
+          <w:sz w:val="24"/>
+          <w:szCs w:val="24"/>
+        </w:rPr>
+        <w:t xml:space="preserve"> or phosphorescent moss)</w:t>
+      </w:r>
+    </w:p>
+    <w:p>
+      <w:pPr>
+        <w:autoSpaceDE w:val="0"/>
+        <w:autoSpaceDN w:val="0"/>
+        <w:adjustRightInd w:val="0"/>
+        <w:spacing w:after="0" w:line="240" w:lineRule="auto"/>
+        <w:ind w:left="720"/>
+        <w:rPr>
+          <w:rFonts w:ascii="Times New Roman" w:hAnsi="Times New Roman" w:cs="Times New Roman"/>
+          <w:sz w:val="24"/>
+          <w:szCs w:val="24"/>
+        </w:rPr>
+      </w:pPr>
+      <w:r>
+        <w:rPr>
+          <w:rFonts w:ascii="Times New Roman" w:hAnsi="Times New Roman" w:cs="Times New Roman"/>
+          <w:sz w:val="24"/>
+          <w:szCs w:val="24"/>
+        </w:rPr>
+        <w:t>Duration: I hour</w:t>
+      </w:r>
+    </w:p>
+    <w:p>
+      <w:pPr>
+        <w:autoSpaceDE w:val="0"/>
+        <w:autoSpaceDN w:val="0"/>
+        <w:adjustRightInd w:val="0"/>
+        <w:spacing w:after="0" w:line="240" w:lineRule="auto"/>
+        <w:ind w:left="720"/>
+        <w:rPr>
+          <w:rFonts w:ascii="Times New Roman" w:hAnsi="Times New Roman" w:cs="Times New Roman"/>
+          <w:sz w:val="24"/>
+          <w:szCs w:val="24"/>
+        </w:rPr>
+      </w:pPr>
+      <w:proofErr w:type="spellStart"/>
+      <w:r>
+        <w:rPr>
+          <w:rFonts w:ascii="Times New Roman" w:hAnsi="Times New Roman" w:cs="Times New Roman"/>
+          <w:sz w:val="24"/>
+          <w:szCs w:val="24"/>
+        </w:rPr>
+        <w:t>Vou</w:t>
+      </w:r>
+      <w:proofErr w:type="spellEnd"/>
+      <w:r>
+        <w:rPr>
+          <w:rFonts w:ascii="Times New Roman" w:hAnsi="Times New Roman" w:cs="Times New Roman"/>
+          <w:sz w:val="24"/>
+          <w:szCs w:val="24"/>
+        </w:rPr>
+        <w:t xml:space="preserve"> touch one </w:t>
+      </w:r>
+      <w:proofErr w:type="spellStart"/>
+      <w:r>
+        <w:rPr>
+          <w:rFonts w:ascii="Times New Roman" w:hAnsi="Times New Roman" w:cs="Times New Roman"/>
+          <w:sz w:val="24"/>
+          <w:szCs w:val="24"/>
+        </w:rPr>
+        <w:t>objeet</w:t>
+      </w:r>
+      <w:proofErr w:type="spellEnd"/>
+      <w:r>
+        <w:rPr>
+          <w:rFonts w:ascii="Times New Roman" w:hAnsi="Times New Roman" w:cs="Times New Roman"/>
+          <w:sz w:val="24"/>
+          <w:szCs w:val="24"/>
+        </w:rPr>
+        <w:t xml:space="preserve"> that is no larger than </w:t>
+      </w:r>
+      <w:proofErr w:type="spellStart"/>
+      <w:r>
+        <w:rPr>
+          <w:rFonts w:ascii="Times New Roman" w:hAnsi="Times New Roman" w:cs="Times New Roman"/>
+          <w:sz w:val="24"/>
+          <w:szCs w:val="24"/>
+        </w:rPr>
+        <w:t>lO</w:t>
+      </w:r>
+      <w:proofErr w:type="spellEnd"/>
+      <w:r>
+        <w:rPr>
+          <w:rFonts w:ascii="Times New Roman" w:hAnsi="Times New Roman" w:cs="Times New Roman"/>
+          <w:sz w:val="24"/>
+          <w:szCs w:val="24"/>
+        </w:rPr>
+        <w:t xml:space="preserve"> feet in any</w:t>
+      </w:r>
+    </w:p>
+    <w:p>
+      <w:pPr>
+        <w:autoSpaceDE w:val="0"/>
+        <w:autoSpaceDN w:val="0"/>
+        <w:adjustRightInd w:val="0"/>
+        <w:spacing w:after="0" w:line="240" w:lineRule="auto"/>
+        <w:ind w:left="720"/>
+        <w:rPr>
+          <w:rFonts w:ascii="Times New Roman" w:hAnsi="Times New Roman" w:cs="Times New Roman"/>
+          <w:sz w:val="24"/>
+          <w:szCs w:val="24"/>
+        </w:rPr>
+      </w:pPr>
+      <w:proofErr w:type="spellStart"/>
+      <w:proofErr w:type="gramStart"/>
+      <w:r>
+        <w:rPr>
+          <w:rFonts w:ascii="Times New Roman" w:hAnsi="Times New Roman" w:cs="Times New Roman"/>
+          <w:sz w:val="24"/>
+          <w:szCs w:val="24"/>
+        </w:rPr>
+        <w:lastRenderedPageBreak/>
+        <w:t>dimensiono</w:t>
+      </w:r>
+      <w:proofErr w:type="spellEnd"/>
+      <w:proofErr w:type="gramEnd"/>
+      <w:r>
+        <w:rPr>
+          <w:rFonts w:ascii="Times New Roman" w:hAnsi="Times New Roman" w:cs="Times New Roman"/>
+          <w:sz w:val="24"/>
+          <w:szCs w:val="24"/>
+        </w:rPr>
+        <w:t xml:space="preserve"> Until the spell ends, the </w:t>
+      </w:r>
+      <w:proofErr w:type="spellStart"/>
+      <w:r>
+        <w:rPr>
+          <w:rFonts w:ascii="Times New Roman" w:hAnsi="Times New Roman" w:cs="Times New Roman"/>
+          <w:sz w:val="24"/>
+          <w:szCs w:val="24"/>
+        </w:rPr>
+        <w:t>objeet</w:t>
+      </w:r>
+      <w:proofErr w:type="spellEnd"/>
+      <w:r>
+        <w:rPr>
+          <w:rFonts w:ascii="Times New Roman" w:hAnsi="Times New Roman" w:cs="Times New Roman"/>
+          <w:sz w:val="24"/>
+          <w:szCs w:val="24"/>
+        </w:rPr>
+        <w:t xml:space="preserve"> sheds bright</w:t>
+      </w:r>
+    </w:p>
+    <w:p>
+      <w:pPr>
+        <w:autoSpaceDE w:val="0"/>
+        <w:autoSpaceDN w:val="0"/>
+        <w:adjustRightInd w:val="0"/>
+        <w:spacing w:after="0" w:line="240" w:lineRule="auto"/>
+        <w:ind w:left="720"/>
+        <w:rPr>
+          <w:rFonts w:ascii="Times New Roman" w:hAnsi="Times New Roman" w:cs="Times New Roman"/>
+          <w:sz w:val="24"/>
+          <w:szCs w:val="24"/>
+        </w:rPr>
+      </w:pPr>
+      <w:proofErr w:type="gramStart"/>
+      <w:r>
+        <w:rPr>
+          <w:rFonts w:ascii="Times New Roman" w:hAnsi="Times New Roman" w:cs="Times New Roman"/>
+          <w:sz w:val="24"/>
+          <w:szCs w:val="24"/>
+        </w:rPr>
+        <w:t>light</w:t>
+      </w:r>
+      <w:proofErr w:type="gramEnd"/>
+      <w:r>
+        <w:rPr>
+          <w:rFonts w:ascii="Times New Roman" w:hAnsi="Times New Roman" w:cs="Times New Roman"/>
+          <w:sz w:val="24"/>
+          <w:szCs w:val="24"/>
+        </w:rPr>
+        <w:t xml:space="preserve"> in a 20-foot radius and dim light for an additional</w:t>
+      </w:r>
+    </w:p>
+    <w:p>
+      <w:pPr>
+        <w:autoSpaceDE w:val="0"/>
+        <w:autoSpaceDN w:val="0"/>
+        <w:adjustRightInd w:val="0"/>
+        <w:spacing w:after="0" w:line="240" w:lineRule="auto"/>
+        <w:ind w:left="720"/>
+        <w:rPr>
+          <w:rFonts w:ascii="Times New Roman" w:hAnsi="Times New Roman" w:cs="Times New Roman"/>
+          <w:sz w:val="24"/>
+          <w:szCs w:val="24"/>
+        </w:rPr>
+      </w:pPr>
+      <w:proofErr w:type="gramStart"/>
+      <w:r>
+        <w:rPr>
+          <w:rFonts w:ascii="Times New Roman" w:hAnsi="Times New Roman" w:cs="Times New Roman"/>
+          <w:sz w:val="24"/>
+          <w:szCs w:val="24"/>
+        </w:rPr>
+        <w:t>20 feet.</w:t>
+      </w:r>
+      <w:proofErr w:type="gramEnd"/>
+      <w:r>
+        <w:rPr>
+          <w:rFonts w:ascii="Times New Roman" w:hAnsi="Times New Roman" w:cs="Times New Roman"/>
+          <w:sz w:val="24"/>
+          <w:szCs w:val="24"/>
+        </w:rPr>
+        <w:t xml:space="preserve"> The light </w:t>
+      </w:r>
+      <w:proofErr w:type="spellStart"/>
+      <w:r>
+        <w:rPr>
+          <w:rFonts w:ascii="Times New Roman" w:hAnsi="Times New Roman" w:cs="Times New Roman"/>
+          <w:sz w:val="24"/>
+          <w:szCs w:val="24"/>
+        </w:rPr>
+        <w:t>ean</w:t>
+      </w:r>
+      <w:proofErr w:type="spellEnd"/>
+      <w:r>
+        <w:rPr>
+          <w:rFonts w:ascii="Times New Roman" w:hAnsi="Times New Roman" w:cs="Times New Roman"/>
+          <w:sz w:val="24"/>
+          <w:szCs w:val="24"/>
+        </w:rPr>
+        <w:t xml:space="preserve"> be </w:t>
+      </w:r>
+      <w:proofErr w:type="spellStart"/>
+      <w:r>
+        <w:rPr>
+          <w:rFonts w:ascii="Times New Roman" w:hAnsi="Times New Roman" w:cs="Times New Roman"/>
+          <w:sz w:val="24"/>
+          <w:szCs w:val="24"/>
+        </w:rPr>
+        <w:t>eolored</w:t>
+      </w:r>
+      <w:proofErr w:type="spellEnd"/>
+      <w:r>
+        <w:rPr>
+          <w:rFonts w:ascii="Times New Roman" w:hAnsi="Times New Roman" w:cs="Times New Roman"/>
+          <w:sz w:val="24"/>
+          <w:szCs w:val="24"/>
+        </w:rPr>
+        <w:t xml:space="preserve"> as you like. Completely</w:t>
+      </w:r>
+    </w:p>
+    <w:p>
+      <w:pPr>
+        <w:autoSpaceDE w:val="0"/>
+        <w:autoSpaceDN w:val="0"/>
+        <w:adjustRightInd w:val="0"/>
+        <w:spacing w:after="0" w:line="240" w:lineRule="auto"/>
+        <w:ind w:left="720"/>
+        <w:rPr>
+          <w:rFonts w:ascii="Times New Roman" w:hAnsi="Times New Roman" w:cs="Times New Roman"/>
+          <w:sz w:val="24"/>
+          <w:szCs w:val="24"/>
+        </w:rPr>
+      </w:pPr>
+      <w:proofErr w:type="spellStart"/>
+      <w:proofErr w:type="gramStart"/>
+      <w:r>
+        <w:rPr>
+          <w:rFonts w:ascii="Times New Roman" w:hAnsi="Times New Roman" w:cs="Times New Roman"/>
+          <w:sz w:val="24"/>
+          <w:szCs w:val="24"/>
+        </w:rPr>
+        <w:t>eovering</w:t>
+      </w:r>
+      <w:proofErr w:type="spellEnd"/>
+      <w:proofErr w:type="gramEnd"/>
+      <w:r>
+        <w:rPr>
+          <w:rFonts w:ascii="Times New Roman" w:hAnsi="Times New Roman" w:cs="Times New Roman"/>
+          <w:sz w:val="24"/>
+          <w:szCs w:val="24"/>
+        </w:rPr>
+        <w:t xml:space="preserve"> the </w:t>
+      </w:r>
+      <w:proofErr w:type="spellStart"/>
+      <w:r>
+        <w:rPr>
+          <w:rFonts w:ascii="Times New Roman" w:hAnsi="Times New Roman" w:cs="Times New Roman"/>
+          <w:sz w:val="24"/>
+          <w:szCs w:val="24"/>
+        </w:rPr>
+        <w:t>objeet</w:t>
+      </w:r>
+      <w:proofErr w:type="spellEnd"/>
+      <w:r>
+        <w:rPr>
+          <w:rFonts w:ascii="Times New Roman" w:hAnsi="Times New Roman" w:cs="Times New Roman"/>
+          <w:sz w:val="24"/>
+          <w:szCs w:val="24"/>
+        </w:rPr>
+        <w:t xml:space="preserve"> with something opaque </w:t>
+      </w:r>
+      <w:proofErr w:type="spellStart"/>
+      <w:r>
+        <w:rPr>
+          <w:rFonts w:ascii="Times New Roman" w:hAnsi="Times New Roman" w:cs="Times New Roman"/>
+          <w:sz w:val="24"/>
+          <w:szCs w:val="24"/>
+        </w:rPr>
+        <w:t>bloeks</w:t>
+      </w:r>
+      <w:proofErr w:type="spellEnd"/>
+      <w:r>
+        <w:rPr>
+          <w:rFonts w:ascii="Times New Roman" w:hAnsi="Times New Roman" w:cs="Times New Roman"/>
+          <w:sz w:val="24"/>
+          <w:szCs w:val="24"/>
+        </w:rPr>
+        <w:t xml:space="preserve"> the</w:t>
+      </w:r>
+    </w:p>
+    <w:p>
+      <w:pPr>
+        <w:autoSpaceDE w:val="0"/>
+        <w:autoSpaceDN w:val="0"/>
+        <w:adjustRightInd w:val="0"/>
+        <w:spacing w:after="0" w:line="240" w:lineRule="auto"/>
+        <w:ind w:left="720"/>
+        <w:rPr>
+          <w:rFonts w:ascii="Times New Roman" w:hAnsi="Times New Roman" w:cs="Times New Roman"/>
+          <w:sz w:val="24"/>
+          <w:szCs w:val="24"/>
+        </w:rPr>
+      </w:pPr>
+      <w:proofErr w:type="gramStart"/>
+      <w:r>
+        <w:rPr>
+          <w:rFonts w:ascii="Times New Roman" w:hAnsi="Times New Roman" w:cs="Times New Roman"/>
+          <w:sz w:val="24"/>
+          <w:szCs w:val="24"/>
+        </w:rPr>
+        <w:t>light</w:t>
+      </w:r>
+      <w:proofErr w:type="gramEnd"/>
+      <w:r>
+        <w:rPr>
+          <w:rFonts w:ascii="Times New Roman" w:hAnsi="Times New Roman" w:cs="Times New Roman"/>
+          <w:sz w:val="24"/>
+          <w:szCs w:val="24"/>
+        </w:rPr>
+        <w:t xml:space="preserve">. The </w:t>
+      </w:r>
+      <w:proofErr w:type="gramStart"/>
+      <w:r>
+        <w:rPr>
+          <w:rFonts w:ascii="Times New Roman" w:hAnsi="Times New Roman" w:cs="Times New Roman"/>
+          <w:sz w:val="24"/>
+          <w:szCs w:val="24"/>
+        </w:rPr>
+        <w:t xml:space="preserve">spell ends </w:t>
+      </w:r>
+      <w:proofErr w:type="spellStart"/>
+      <w:r>
+        <w:rPr>
+          <w:rFonts w:ascii="Times New Roman" w:hAnsi="Times New Roman" w:cs="Times New Roman"/>
+          <w:sz w:val="24"/>
+          <w:szCs w:val="24"/>
+        </w:rPr>
+        <w:t>ifyou</w:t>
+      </w:r>
+      <w:proofErr w:type="spellEnd"/>
+      <w:r>
+        <w:rPr>
+          <w:rFonts w:ascii="Times New Roman" w:hAnsi="Times New Roman" w:cs="Times New Roman"/>
+          <w:sz w:val="24"/>
+          <w:szCs w:val="24"/>
+        </w:rPr>
+        <w:t xml:space="preserve"> east it again or dismiss</w:t>
+      </w:r>
+      <w:proofErr w:type="gramEnd"/>
+      <w:r>
+        <w:rPr>
+          <w:rFonts w:ascii="Times New Roman" w:hAnsi="Times New Roman" w:cs="Times New Roman"/>
+          <w:sz w:val="24"/>
+          <w:szCs w:val="24"/>
+        </w:rPr>
+        <w:t xml:space="preserve"> it</w:t>
+      </w:r>
+    </w:p>
+    <w:p>
+      <w:pPr>
+        <w:autoSpaceDE w:val="0"/>
+        <w:autoSpaceDN w:val="0"/>
+        <w:adjustRightInd w:val="0"/>
+        <w:spacing w:after="0" w:line="240" w:lineRule="auto"/>
+        <w:ind w:left="720"/>
+        <w:rPr>
+          <w:rFonts w:ascii="Times New Roman" w:hAnsi="Times New Roman" w:cs="Times New Roman"/>
+          <w:sz w:val="24"/>
+          <w:szCs w:val="24"/>
+        </w:rPr>
+      </w:pPr>
+      <w:proofErr w:type="gramStart"/>
+      <w:r>
+        <w:rPr>
+          <w:rFonts w:ascii="Times New Roman" w:hAnsi="Times New Roman" w:cs="Times New Roman"/>
+          <w:sz w:val="24"/>
+          <w:szCs w:val="24"/>
+        </w:rPr>
+        <w:t>as</w:t>
+      </w:r>
+      <w:proofErr w:type="gramEnd"/>
+      <w:r>
+        <w:rPr>
+          <w:rFonts w:ascii="Times New Roman" w:hAnsi="Times New Roman" w:cs="Times New Roman"/>
+          <w:sz w:val="24"/>
+          <w:szCs w:val="24"/>
+        </w:rPr>
+        <w:t xml:space="preserve"> an </w:t>
+      </w:r>
+      <w:proofErr w:type="spellStart"/>
+      <w:r>
+        <w:rPr>
+          <w:rFonts w:ascii="Times New Roman" w:hAnsi="Times New Roman" w:cs="Times New Roman"/>
+          <w:sz w:val="24"/>
+          <w:szCs w:val="24"/>
+        </w:rPr>
+        <w:t>aetion</w:t>
+      </w:r>
+      <w:proofErr w:type="spellEnd"/>
+      <w:r>
+        <w:rPr>
+          <w:rFonts w:ascii="Times New Roman" w:hAnsi="Times New Roman" w:cs="Times New Roman"/>
+          <w:sz w:val="24"/>
+          <w:szCs w:val="24"/>
+        </w:rPr>
+        <w:t>.</w:t>
+      </w:r>
+    </w:p>
+    <w:p>
+      <w:pPr>
+        <w:autoSpaceDE w:val="0"/>
+        <w:autoSpaceDN w:val="0"/>
+        <w:adjustRightInd w:val="0"/>
+        <w:spacing w:after="0" w:line="240" w:lineRule="auto"/>
+        <w:ind w:left="720"/>
+        <w:rPr>
+          <w:rFonts w:ascii="Times New Roman" w:hAnsi="Times New Roman" w:cs="Times New Roman"/>
+          <w:sz w:val="24"/>
+          <w:szCs w:val="24"/>
+        </w:rPr>
+      </w:pPr>
+      <w:proofErr w:type="gramStart"/>
+      <w:r>
+        <w:rPr>
+          <w:rFonts w:ascii="Times New Roman" w:hAnsi="Times New Roman" w:cs="Times New Roman"/>
+          <w:sz w:val="24"/>
+          <w:szCs w:val="24"/>
+        </w:rPr>
+        <w:t>lf</w:t>
+      </w:r>
+      <w:proofErr w:type="gramEnd"/>
+      <w:r>
+        <w:rPr>
+          <w:rFonts w:ascii="Times New Roman" w:hAnsi="Times New Roman" w:cs="Times New Roman"/>
+          <w:sz w:val="24"/>
+          <w:szCs w:val="24"/>
+        </w:rPr>
+        <w:t xml:space="preserve"> you target an </w:t>
+      </w:r>
+      <w:proofErr w:type="spellStart"/>
+      <w:r>
+        <w:rPr>
+          <w:rFonts w:ascii="Times New Roman" w:hAnsi="Times New Roman" w:cs="Times New Roman"/>
+          <w:sz w:val="24"/>
+          <w:szCs w:val="24"/>
+        </w:rPr>
+        <w:t>objeet</w:t>
+      </w:r>
+      <w:proofErr w:type="spellEnd"/>
+      <w:r>
+        <w:rPr>
+          <w:rFonts w:ascii="Times New Roman" w:hAnsi="Times New Roman" w:cs="Times New Roman"/>
+          <w:sz w:val="24"/>
+          <w:szCs w:val="24"/>
+        </w:rPr>
+        <w:t xml:space="preserve"> held or worn by a hostile</w:t>
+      </w:r>
+    </w:p>
+    <w:p>
+      <w:pPr>
+        <w:autoSpaceDE w:val="0"/>
+        <w:autoSpaceDN w:val="0"/>
+        <w:adjustRightInd w:val="0"/>
+        <w:spacing w:after="0" w:line="240" w:lineRule="auto"/>
+        <w:ind w:left="720"/>
+        <w:rPr>
+          <w:rFonts w:ascii="Times New Roman" w:hAnsi="Times New Roman" w:cs="Times New Roman"/>
+          <w:sz w:val="24"/>
+          <w:szCs w:val="24"/>
+        </w:rPr>
+      </w:pPr>
+      <w:proofErr w:type="gramStart"/>
+      <w:r>
+        <w:rPr>
+          <w:rFonts w:ascii="Times New Roman" w:hAnsi="Times New Roman" w:cs="Times New Roman"/>
+          <w:sz w:val="24"/>
+          <w:szCs w:val="24"/>
+        </w:rPr>
+        <w:t>creature</w:t>
+      </w:r>
+      <w:proofErr w:type="gramEnd"/>
+      <w:r>
+        <w:rPr>
+          <w:rFonts w:ascii="Times New Roman" w:hAnsi="Times New Roman" w:cs="Times New Roman"/>
+          <w:sz w:val="24"/>
+          <w:szCs w:val="24"/>
+        </w:rPr>
+        <w:t xml:space="preserve">, that </w:t>
+      </w:r>
+      <w:proofErr w:type="spellStart"/>
+      <w:r>
+        <w:rPr>
+          <w:rFonts w:ascii="Times New Roman" w:hAnsi="Times New Roman" w:cs="Times New Roman"/>
+          <w:sz w:val="24"/>
+          <w:szCs w:val="24"/>
+        </w:rPr>
+        <w:t>ereature</w:t>
+      </w:r>
+      <w:proofErr w:type="spellEnd"/>
+      <w:r>
+        <w:rPr>
+          <w:rFonts w:ascii="Times New Roman" w:hAnsi="Times New Roman" w:cs="Times New Roman"/>
+          <w:sz w:val="24"/>
+          <w:szCs w:val="24"/>
+        </w:rPr>
+        <w:t xml:space="preserve"> must </w:t>
+      </w:r>
+      <w:proofErr w:type="spellStart"/>
+      <w:r>
+        <w:rPr>
+          <w:rFonts w:ascii="Times New Roman" w:hAnsi="Times New Roman" w:cs="Times New Roman"/>
+          <w:sz w:val="24"/>
+          <w:szCs w:val="24"/>
+        </w:rPr>
+        <w:t>sueeeed</w:t>
+      </w:r>
+      <w:proofErr w:type="spellEnd"/>
+      <w:r>
+        <w:rPr>
+          <w:rFonts w:ascii="Times New Roman" w:hAnsi="Times New Roman" w:cs="Times New Roman"/>
+          <w:sz w:val="24"/>
+          <w:szCs w:val="24"/>
+        </w:rPr>
+        <w:t xml:space="preserve"> on a Dexterity</w:t>
+      </w:r>
+    </w:p>
+    <w:p>
+      <w:pPr>
+        <w:spacing w:after="100" w:line="240" w:lineRule="auto"/>
+        <w:ind w:left="720"/>
         <w:rPr>
           <w:rFonts w:ascii="Calibri" w:eastAsia="Calibri" w:hAnsi="Calibri" w:cs="Calibri"/>
-        </w:rPr>
-      </w:pPr>
+          <w:sz w:val="24"/>
+          <w:szCs w:val="24"/>
+        </w:rPr>
+      </w:pPr>
+      <w:proofErr w:type="gramStart"/>
+      <w:r>
+        <w:rPr>
+          <w:rFonts w:ascii="Times New Roman" w:hAnsi="Times New Roman" w:cs="Times New Roman"/>
+          <w:sz w:val="24"/>
+          <w:szCs w:val="24"/>
+        </w:rPr>
+        <w:t>saving</w:t>
+      </w:r>
+      <w:proofErr w:type="gramEnd"/>
+      <w:r>
+        <w:rPr>
+          <w:rFonts w:ascii="Times New Roman" w:hAnsi="Times New Roman" w:cs="Times New Roman"/>
+          <w:sz w:val="24"/>
+          <w:szCs w:val="24"/>
+        </w:rPr>
+        <w:t xml:space="preserve"> throw to avoid the spell.</w:t>
+      </w:r>
     </w:p>
     <w:p>
       <w:pPr>

</xml_diff>